<commit_message>
Cursus uitgebreid met meerdere voorbeelden
</commit_message>
<xml_diff>
--- a/avond 2/theorie/microprocessors 2.docx
+++ b/avond 2/theorie/microprocessors 2.docx
@@ -50,7 +50,7 @@
         <mc:AlternateContent>
           <mc:Choice Requires="wps">
             <w:drawing>
-              <wp:anchor distT="0" distB="0" distL="114300" distR="114300" simplePos="0" relativeHeight="251652096" behindDoc="0" locked="0" layoutInCell="1" allowOverlap="1" wp14:anchorId="5CD9D1C6" wp14:editId="37CCD3DC">
+              <wp:anchor distT="0" distB="0" distL="114300" distR="114300" simplePos="0" relativeHeight="251651072" behindDoc="0" locked="0" layoutInCell="1" allowOverlap="1" wp14:anchorId="5CD9D1C6" wp14:editId="5C61ED0F">
                 <wp:simplePos x="0" y="0"/>
                 <wp:positionH relativeFrom="column">
                   <wp:posOffset>53340</wp:posOffset>
@@ -105,7 +105,7 @@
           </mc:Choice>
           <mc:Fallback>
             <w:pict>
-              <v:line w14:anchorId="41C026D7" id="Straight Connector 5" o:spid="_x0000_s1026" style="position:absolute;flip:y;z-index:251652096;visibility:visible;mso-wrap-style:square;mso-width-percent:0;mso-height-percent:0;mso-wrap-distance-left:9pt;mso-wrap-distance-top:0;mso-wrap-distance-right:9pt;mso-wrap-distance-bottom:0;mso-position-horizontal:absolute;mso-position-horizontal-relative:text;mso-position-vertical:absolute;mso-position-vertical-relative:text;mso-width-percent:0;mso-height-percent:0;mso-width-relative:margin;mso-height-relative:margin" from="4.2pt,145.05pt" to="168pt,146.85pt" o:gfxdata="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" strokecolor="#5b9bd5 [3204]" strokeweight=".5pt">
+              <v:line w14:anchorId="45935210" id="Straight Connector 5" o:spid="_x0000_s1026" style="position:absolute;flip:y;z-index:251651072;visibility:visible;mso-wrap-style:square;mso-width-percent:0;mso-height-percent:0;mso-wrap-distance-left:9pt;mso-wrap-distance-top:0;mso-wrap-distance-right:9pt;mso-wrap-distance-bottom:0;mso-position-horizontal:absolute;mso-position-horizontal-relative:text;mso-position-vertical:absolute;mso-position-vertical-relative:text;mso-width-percent:0;mso-height-percent:0;mso-width-relative:margin;mso-height-relative:margin" from="4.2pt,145.05pt" to="168pt,146.85pt" o:gfxdata="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" strokecolor="#5b9bd5 [3204]" strokeweight=".5pt">
                 <v:stroke joinstyle="miter"/>
               </v:line>
             </w:pict>
@@ -120,7 +120,7 @@
         <mc:AlternateContent>
           <mc:Choice Requires="wps">
             <w:drawing>
-              <wp:anchor distT="0" distB="0" distL="114300" distR="114300" simplePos="0" relativeHeight="251651072" behindDoc="0" locked="0" layoutInCell="1" allowOverlap="1" wp14:anchorId="438203FA" wp14:editId="47E85E50">
+              <wp:anchor distT="0" distB="0" distL="114300" distR="114300" simplePos="0" relativeHeight="251650048" behindDoc="0" locked="0" layoutInCell="1" allowOverlap="1" wp14:anchorId="438203FA" wp14:editId="33D04F10">
                 <wp:simplePos x="0" y="0"/>
                 <wp:positionH relativeFrom="column">
                   <wp:posOffset>53340</wp:posOffset>
@@ -175,7 +175,7 @@
           </mc:Choice>
           <mc:Fallback>
             <w:pict>
-              <v:line w14:anchorId="353040C5" id="Straight Connector 4" o:spid="_x0000_s1026" style="position:absolute;z-index:251651072;visibility:visible;mso-wrap-style:square;mso-width-percent:0;mso-height-percent:0;mso-wrap-distance-left:9pt;mso-wrap-distance-top:0;mso-wrap-distance-right:9pt;mso-wrap-distance-bottom:0;mso-position-horizontal:absolute;mso-position-horizontal-relative:text;mso-position-vertical:absolute;mso-position-vertical-relative:text;mso-width-percent:0;mso-height-percent:0;mso-width-relative:margin;mso-height-relative:margin" from="4.2pt,20.25pt" to="4.2pt,146.85pt" o:gfxdata="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" strokecolor="black [3200]" strokeweight=".5pt">
+              <v:line w14:anchorId="443BC6EC" id="Straight Connector 4" o:spid="_x0000_s1026" style="position:absolute;z-index:251650048;visibility:visible;mso-wrap-style:square;mso-width-percent:0;mso-height-percent:0;mso-wrap-distance-left:9pt;mso-wrap-distance-top:0;mso-wrap-distance-right:9pt;mso-wrap-distance-bottom:0;mso-position-horizontal:absolute;mso-position-horizontal-relative:text;mso-position-vertical:absolute;mso-position-vertical-relative:text;mso-width-percent:0;mso-height-percent:0;mso-width-relative:margin;mso-height-relative:margin" from="4.2pt,20.25pt" to="4.2pt,146.85pt" o:gfxdata="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" strokecolor="black [3200]" strokeweight=".5pt">
                 <v:stroke joinstyle="miter"/>
                 <w10:wrap type="square"/>
               </v:line>
@@ -232,7 +232,7 @@
         <mc:AlternateContent>
           <mc:Choice Requires="wpi">
             <w:drawing>
-              <wp:anchor distT="0" distB="0" distL="114300" distR="114300" simplePos="0" relativeHeight="251653120" behindDoc="0" locked="0" layoutInCell="1" allowOverlap="1" wp14:anchorId="76AAD14F" wp14:editId="3876F02A">
+              <wp:anchor distT="0" distB="0" distL="114300" distR="114300" simplePos="0" relativeHeight="251652096" behindDoc="0" locked="0" layoutInCell="1" allowOverlap="1" wp14:anchorId="76AAD14F" wp14:editId="5975E0E4">
                 <wp:simplePos x="0" y="0"/>
                 <wp:positionH relativeFrom="column">
                   <wp:posOffset>114180</wp:posOffset>
@@ -263,7 +263,7 @@
           </mc:Choice>
           <mc:Fallback>
             <w:pict>
-              <v:shapetype w14:anchorId="2E639A0E" id="_x0000_t75" coordsize="21600,21600" o:spt="75" o:preferrelative="t" path="m@4@5l@4@11@9@11@9@5xe" filled="f" stroked="f">
+              <v:shapetype w14:anchorId="1495F9FA" id="_x0000_t75" coordsize="21600,21600" o:spt="75" o:preferrelative="t" path="m@4@5l@4@11@9@11@9@5xe" filled="f" stroked="f">
                 <v:stroke joinstyle="miter"/>
                 <v:formulas>
                   <v:f eqn="if lineDrawn pixelLineWidth 0"/>
@@ -282,7 +282,7 @@
                 <v:path o:extrusionok="f" gradientshapeok="t" o:connecttype="rect"/>
                 <o:lock v:ext="edit" aspectratio="t"/>
               </v:shapetype>
-              <v:shape id="Ink 6" o:spid="_x0000_s1026" type="#_x0000_t75" style="position:absolute;margin-left:8.3pt;margin-top:-41.8pt;width:181.9pt;height:84.5pt;z-index:251653120;visibility:visible;mso-wrap-style:square;mso-wrap-distance-left:9pt;mso-wrap-distance-top:0;mso-wrap-distance-right:9pt;mso-wrap-distance-bottom:0;mso-position-horizontal:absolute;mso-position-horizontal-relative:text;mso-position-vertical:absolute;mso-position-vertical-relative:text" o:gfxdata="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">
+              <v:shape id="Ink 6" o:spid="_x0000_s1026" type="#_x0000_t75" style="position:absolute;margin-left:8.3pt;margin-top:-41.8pt;width:181.9pt;height:84.5pt;z-index:251652096;visibility:visible;mso-wrap-style:square;mso-wrap-distance-left:9pt;mso-wrap-distance-top:0;mso-wrap-distance-right:9pt;mso-wrap-distance-bottom:0;mso-position-horizontal:absolute;mso-position-horizontal-relative:text;mso-position-vertical:absolute;mso-position-vertical-relative:text" o:gfxdata="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">
                 <v:imagedata r:id="rId11" o:title=""/>
               </v:shape>
             </w:pict>
@@ -332,7 +332,7 @@
         <mc:AlternateContent>
           <mc:Choice Requires="wpi">
             <w:drawing>
-              <wp:anchor distT="0" distB="0" distL="114300" distR="114300" simplePos="0" relativeHeight="251654144" behindDoc="0" locked="0" layoutInCell="1" allowOverlap="1" wp14:anchorId="2FCE1ADC" wp14:editId="45E85193">
+              <wp:anchor distT="0" distB="0" distL="114300" distR="114300" simplePos="0" relativeHeight="251653120" behindDoc="0" locked="0" layoutInCell="1" allowOverlap="1" wp14:anchorId="2FCE1ADC" wp14:editId="1A4180FE">
                 <wp:simplePos x="0" y="0"/>
                 <wp:positionH relativeFrom="column">
                   <wp:posOffset>3588900</wp:posOffset>
@@ -363,7 +363,7 @@
           </mc:Choice>
           <mc:Fallback>
             <w:pict>
-              <v:shape w14:anchorId="36AF681A" id="Ink 7" o:spid="_x0000_s1026" type="#_x0000_t75" style="position:absolute;margin-left:281.9pt;margin-top:4.1pt;width:1.45pt;height:1.45pt;z-index:251654144;visibility:visible;mso-wrap-style:square;mso-wrap-distance-left:9pt;mso-wrap-distance-top:0;mso-wrap-distance-right:9pt;mso-wrap-distance-bottom:0;mso-position-horizontal:absolute;mso-position-horizontal-relative:text;mso-position-vertical:absolute;mso-position-vertical-relative:text" o:gfxdata="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">
+              <v:shape w14:anchorId="2A66C884" id="Ink 7" o:spid="_x0000_s1026" type="#_x0000_t75" style="position:absolute;margin-left:281.9pt;margin-top:4.1pt;width:1.45pt;height:1.45pt;z-index:251653120;visibility:visible;mso-wrap-style:square;mso-wrap-distance-left:9pt;mso-wrap-distance-top:0;mso-wrap-distance-right:9pt;mso-wrap-distance-bottom:0;mso-position-horizontal:absolute;mso-position-horizontal-relative:text;mso-position-vertical:absolute;mso-position-vertical-relative:text" o:gfxdata="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">
                 <v:imagedata r:id="rId13" o:title=""/>
               </v:shape>
             </w:pict>
@@ -385,7 +385,7 @@
         <mc:AlternateContent>
           <mc:Choice Requires="wpi">
             <w:drawing>
-              <wp:anchor distT="0" distB="0" distL="114300" distR="114300" simplePos="0" relativeHeight="251655168" behindDoc="0" locked="0" layoutInCell="1" allowOverlap="1" wp14:anchorId="4E275A80" wp14:editId="7C8E57D4">
+              <wp:anchor distT="0" distB="0" distL="114300" distR="114300" simplePos="0" relativeHeight="251654144" behindDoc="0" locked="0" layoutInCell="1" allowOverlap="1" wp14:anchorId="4E275A80" wp14:editId="5DFE54E8">
                 <wp:simplePos x="0" y="0"/>
                 <wp:positionH relativeFrom="column">
                   <wp:posOffset>76020</wp:posOffset>
@@ -416,7 +416,7 @@
           </mc:Choice>
           <mc:Fallback>
             <w:pict>
-              <v:shape w14:anchorId="7348C419" id="Ink 8" o:spid="_x0000_s1026" type="#_x0000_t75" style="position:absolute;margin-left:5.3pt;margin-top:39.85pt;width:1.45pt;height:1.45pt;z-index:251655168;visibility:visible;mso-wrap-style:square;mso-wrap-distance-left:9pt;mso-wrap-distance-top:0;mso-wrap-distance-right:9pt;mso-wrap-distance-bottom:0;mso-position-horizontal:absolute;mso-position-horizontal-relative:text;mso-position-vertical:absolute;mso-position-vertical-relative:text" o:gfxdata="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">
+              <v:shape w14:anchorId="6CC683F3" id="Ink 8" o:spid="_x0000_s1026" type="#_x0000_t75" style="position:absolute;margin-left:5.3pt;margin-top:39.85pt;width:1.45pt;height:1.45pt;z-index:251654144;visibility:visible;mso-wrap-style:square;mso-wrap-distance-left:9pt;mso-wrap-distance-top:0;mso-wrap-distance-right:9pt;mso-wrap-distance-bottom:0;mso-position-horizontal:absolute;mso-position-horizontal-relative:text;mso-position-vertical:absolute;mso-position-vertical-relative:text" o:gfxdata="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">
                 <v:imagedata r:id="rId13" o:title=""/>
               </v:shape>
             </w:pict>
@@ -489,7 +489,7 @@
         <mc:AlternateContent>
           <mc:Choice Requires="wpi">
             <w:drawing>
-              <wp:anchor distT="0" distB="0" distL="114300" distR="114300" simplePos="0" relativeHeight="251656192" behindDoc="0" locked="0" layoutInCell="1" allowOverlap="1" wp14:anchorId="66E24619" wp14:editId="7BCC61A3">
+              <wp:anchor distT="0" distB="0" distL="114300" distR="114300" simplePos="0" relativeHeight="251655168" behindDoc="0" locked="0" layoutInCell="1" allowOverlap="1" wp14:anchorId="66E24619" wp14:editId="010C30CF">
                 <wp:simplePos x="0" y="0"/>
                 <wp:positionH relativeFrom="column">
                   <wp:posOffset>90780</wp:posOffset>
@@ -520,7 +520,7 @@
           </mc:Choice>
           <mc:Fallback>
             <w:pict>
-              <v:shape w14:anchorId="1C025258" id="Ink 15" o:spid="_x0000_s1026" type="#_x0000_t75" style="position:absolute;margin-left:6.45pt;margin-top:205pt;width:32.7pt;height:72.85pt;z-index:251656192;visibility:visible;mso-wrap-style:square;mso-wrap-distance-left:9pt;mso-wrap-distance-top:0;mso-wrap-distance-right:9pt;mso-wrap-distance-bottom:0;mso-position-horizontal:absolute;mso-position-horizontal-relative:text;mso-position-vertical:absolute;mso-position-vertical-relative:text" o:gfxdata="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">
+              <v:shape w14:anchorId="6CA87CFD" id="Ink 15" o:spid="_x0000_s1026" type="#_x0000_t75" style="position:absolute;margin-left:6.45pt;margin-top:205pt;width:32.7pt;height:72.85pt;z-index:251655168;visibility:visible;mso-wrap-style:square;mso-wrap-distance-left:9pt;mso-wrap-distance-top:0;mso-wrap-distance-right:9pt;mso-wrap-distance-bottom:0;mso-position-horizontal:absolute;mso-position-horizontal-relative:text;mso-position-vertical:absolute;mso-position-vertical-relative:text" o:gfxdata="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">
                 <v:imagedata r:id="rId16" o:title=""/>
               </v:shape>
             </w:pict>
@@ -532,7 +532,7 @@
           <w:noProof/>
         </w:rPr>
         <w:drawing>
-          <wp:inline distT="0" distB="0" distL="0" distR="0" wp14:anchorId="31958C0D" wp14:editId="6ACAB3B5">
+          <wp:inline distT="0" distB="0" distL="0" distR="0" wp14:anchorId="31958C0D" wp14:editId="4BB93796">
             <wp:extent cx="3433445" cy="4109862"/>
             <wp:effectExtent l="0" t="0" r="0" b="5080"/>
             <wp:docPr id="14" name="Picture 14" descr="De bronafbeelding bekijken"/>
@@ -1416,7 +1416,7 @@
         <mc:AlternateContent>
           <mc:Choice Requires="wpg">
             <w:drawing>
-              <wp:anchor distT="0" distB="0" distL="114300" distR="114300" simplePos="0" relativeHeight="251669504" behindDoc="0" locked="0" layoutInCell="1" allowOverlap="1" wp14:anchorId="580AC372" wp14:editId="7D5D0C94">
+              <wp:anchor distT="0" distB="0" distL="114300" distR="114300" simplePos="0" relativeHeight="251668480" behindDoc="0" locked="0" layoutInCell="1" allowOverlap="1" wp14:anchorId="580AC372" wp14:editId="1B964CCA">
                 <wp:simplePos x="0" y="0"/>
                 <wp:positionH relativeFrom="column">
                   <wp:posOffset>1016000</wp:posOffset>
@@ -1727,7 +1727,7 @@
           </mc:Choice>
           <mc:Fallback>
             <w:pict>
-              <v:group w14:anchorId="266D4FDF" id="Group 25" o:spid="_x0000_s1026" style="position:absolute;margin-left:80pt;margin-top:51.15pt;width:66.75pt;height:88.25pt;z-index:251669504" coordsize="8477,11207" o:gfxdata="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">
+              <v:group w14:anchorId="1C59149A" id="Group 25" o:spid="_x0000_s1026" style="position:absolute;margin-left:80pt;margin-top:51.15pt;width:66.75pt;height:88.25pt;z-index:251668480" coordsize="8477,11207" o:gfxdata="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">
                 <v:rect id="Rectangle 16" o:spid="_x0000_s1027" style="position:absolute;left:1873;top:1587;width:838;height:2972;visibility:visible;mso-wrap-style:square;v-text-anchor:middle" o:gfxdata="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" fillcolor="#5b9bd5 [3204]" strokecolor="#1f4d78 [1604]" strokeweight="1pt"/>
                 <v:rect id="Rectangle 17" o:spid="_x0000_s1028" style="position:absolute;left:1873;top:6540;width:838;height:2972;visibility:visible;mso-wrap-style:square;v-text-anchor:middle" o:gfxdata="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" fillcolor="#5b9bd5 [3204]" strokecolor="#1f4d78 [1604]" strokeweight="1pt"/>
                 <v:line id="Straight Connector 18" o:spid="_x0000_s1029" style="position:absolute;visibility:visible;mso-wrap-style:square" from="2254,0" to="2254,1619" o:connectortype="straight" o:gfxdata="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" strokecolor="#5b9bd5 [3204]" strokeweight=".5pt">
@@ -1809,7 +1809,7 @@
         <mc:AlternateContent>
           <mc:Choice Requires="wps">
             <w:drawing>
-              <wp:anchor distT="0" distB="0" distL="114300" distR="114300" simplePos="0" relativeHeight="251674624" behindDoc="0" locked="0" layoutInCell="1" allowOverlap="1" wp14:anchorId="5933AD19" wp14:editId="75B88445">
+              <wp:anchor distT="0" distB="0" distL="114300" distR="114300" simplePos="0" relativeHeight="251673600" behindDoc="0" locked="0" layoutInCell="1" allowOverlap="1" wp14:anchorId="5933AD19" wp14:editId="700C9169">
                 <wp:simplePos x="0" y="0"/>
                 <wp:positionH relativeFrom="column">
                   <wp:posOffset>1381125</wp:posOffset>
@@ -1881,7 +1881,7 @@
                 <v:stroke joinstyle="miter"/>
                 <v:path gradientshapeok="t" o:connecttype="rect"/>
               </v:shapetype>
-              <v:shape id="Text Box 30" o:spid="_x0000_s1026" type="#_x0000_t202" style="position:absolute;margin-left:108.75pt;margin-top:25.85pt;width:1in;height:18pt;z-index:251674624;visibility:visible;mso-wrap-style:none;mso-height-percent:0;mso-wrap-distance-left:9pt;mso-wrap-distance-top:0;mso-wrap-distance-right:9pt;mso-wrap-distance-bottom:0;mso-position-horizontal:absolute;mso-position-horizontal-relative:text;mso-position-vertical:absolute;mso-position-vertical-relative:text;mso-height-percent:0;mso-height-relative:margin;v-text-anchor:top" o:gfxdata="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" fillcolor="white [3201]" strokeweight=".5pt">
+              <v:shape id="Text Box 30" o:spid="_x0000_s1026" type="#_x0000_t202" style="position:absolute;margin-left:108.75pt;margin-top:25.85pt;width:1in;height:18pt;z-index:251673600;visibility:visible;mso-wrap-style:none;mso-height-percent:0;mso-wrap-distance-left:9pt;mso-wrap-distance-top:0;mso-wrap-distance-right:9pt;mso-wrap-distance-bottom:0;mso-position-horizontal:absolute;mso-position-horizontal-relative:text;mso-position-vertical:absolute;mso-position-vertical-relative:text;mso-height-percent:0;mso-height-relative:margin;v-text-anchor:top" o:gfxdata="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" fillcolor="white [3201]" strokeweight=".5pt">
                 <v:textbox>
                   <w:txbxContent>
                     <w:p>
@@ -1912,7 +1912,7 @@
         <mc:AlternateContent>
           <mc:Choice Requires="wps">
             <w:drawing>
-              <wp:anchor distT="0" distB="0" distL="114300" distR="114300" simplePos="0" relativeHeight="251673600" behindDoc="0" locked="0" layoutInCell="1" allowOverlap="1" wp14:anchorId="0F9B4AA2" wp14:editId="42B74AAB">
+              <wp:anchor distT="0" distB="0" distL="114300" distR="114300" simplePos="0" relativeHeight="251672576" behindDoc="0" locked="0" layoutInCell="1" allowOverlap="1" wp14:anchorId="0F9B4AA2" wp14:editId="2D33538B">
                 <wp:simplePos x="0" y="0"/>
                 <wp:positionH relativeFrom="column">
                   <wp:posOffset>1333500</wp:posOffset>
@@ -1980,7 +1980,7 @@
           </mc:Choice>
           <mc:Fallback>
             <w:pict>
-              <v:shape w14:anchorId="0F9B4AA2" id="Text Box 29" o:spid="_x0000_s1027" type="#_x0000_t202" style="position:absolute;margin-left:105pt;margin-top:69.6pt;width:1in;height:19pt;z-index:251673600;visibility:visible;mso-wrap-style:none;mso-height-percent:0;mso-wrap-distance-left:9pt;mso-wrap-distance-top:0;mso-wrap-distance-right:9pt;mso-wrap-distance-bottom:0;mso-position-horizontal:absolute;mso-position-horizontal-relative:text;mso-position-vertical:absolute;mso-position-vertical-relative:text;mso-height-percent:0;mso-height-relative:margin;v-text-anchor:top" o:gfxdata="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" fillcolor="white [3201]" strokeweight=".5pt">
+              <v:shape w14:anchorId="0F9B4AA2" id="Text Box 29" o:spid="_x0000_s1027" type="#_x0000_t202" style="position:absolute;margin-left:105pt;margin-top:69.6pt;width:1in;height:19pt;z-index:251672576;visibility:visible;mso-wrap-style:none;mso-height-percent:0;mso-wrap-distance-left:9pt;mso-wrap-distance-top:0;mso-wrap-distance-right:9pt;mso-wrap-distance-bottom:0;mso-position-horizontal:absolute;mso-position-horizontal-relative:text;mso-position-vertical:absolute;mso-position-vertical-relative:text;mso-height-percent:0;mso-height-relative:margin;v-text-anchor:top" o:gfxdata="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" fillcolor="white [3201]" strokeweight=".5pt">
                 <v:textbox>
                   <w:txbxContent>
                     <w:p>
@@ -2011,7 +2011,7 @@
         <mc:AlternateContent>
           <mc:Choice Requires="wps">
             <w:drawing>
-              <wp:anchor distT="0" distB="0" distL="114300" distR="114300" simplePos="0" relativeHeight="251672576" behindDoc="0" locked="0" layoutInCell="1" allowOverlap="1" wp14:anchorId="3537C003" wp14:editId="0CB868DA">
+              <wp:anchor distT="0" distB="0" distL="114300" distR="114300" simplePos="0" relativeHeight="251671552" behindDoc="0" locked="0" layoutInCell="1" allowOverlap="1" wp14:anchorId="3537C003" wp14:editId="2518D2A4">
                 <wp:simplePos x="0" y="0"/>
                 <wp:positionH relativeFrom="column">
                   <wp:posOffset>1917700</wp:posOffset>
@@ -2079,7 +2079,7 @@
           </mc:Choice>
           <mc:Fallback>
             <w:pict>
-              <v:shape w14:anchorId="3537C003" id="Text Box 28" o:spid="_x0000_s1028" type="#_x0000_t202" style="position:absolute;margin-left:151pt;margin-top:53.35pt;width:1in;height:21pt;z-index:251672576;visibility:visible;mso-wrap-style:none;mso-height-percent:0;mso-wrap-distance-left:9pt;mso-wrap-distance-top:0;mso-wrap-distance-right:9pt;mso-wrap-distance-bottom:0;mso-position-horizontal:absolute;mso-position-horizontal-relative:text;mso-position-vertical:absolute;mso-position-vertical-relative:text;mso-height-percent:0;mso-height-relative:margin;v-text-anchor:top" o:gfxdata="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" fillcolor="white [3201]" strokeweight=".5pt">
+              <v:shape w14:anchorId="3537C003" id="Text Box 28" o:spid="_x0000_s1028" type="#_x0000_t202" style="position:absolute;margin-left:151pt;margin-top:53.35pt;width:1in;height:21pt;z-index:251671552;visibility:visible;mso-wrap-style:none;mso-height-percent:0;mso-wrap-distance-left:9pt;mso-wrap-distance-top:0;mso-wrap-distance-right:9pt;mso-wrap-distance-bottom:0;mso-position-horizontal:absolute;mso-position-horizontal-relative:text;mso-position-vertical:absolute;mso-position-vertical-relative:text;mso-height-percent:0;mso-height-relative:margin;v-text-anchor:top" o:gfxdata="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" fillcolor="white [3201]" strokeweight=".5pt">
                 <v:textbox>
                   <w:txbxContent>
                     <w:p>
@@ -2110,7 +2110,7 @@
         <mc:AlternateContent>
           <mc:Choice Requires="wps">
             <w:drawing>
-              <wp:anchor distT="0" distB="0" distL="114300" distR="114300" simplePos="0" relativeHeight="251671552" behindDoc="0" locked="0" layoutInCell="1" allowOverlap="1" wp14:anchorId="6B71CFF0" wp14:editId="199B27CC">
+              <wp:anchor distT="0" distB="0" distL="114300" distR="114300" simplePos="0" relativeHeight="251670528" behindDoc="0" locked="0" layoutInCell="1" allowOverlap="1" wp14:anchorId="6B71CFF0" wp14:editId="44559A92">
                 <wp:simplePos x="0" y="0"/>
                 <wp:positionH relativeFrom="column">
                   <wp:posOffset>1031875</wp:posOffset>
@@ -2183,7 +2183,7 @@
           </mc:Choice>
           <mc:Fallback>
             <w:pict>
-              <v:shape w14:anchorId="6B71CFF0" id="Text Box 27" o:spid="_x0000_s1029" type="#_x0000_t202" style="position:absolute;margin-left:81.25pt;margin-top:101.1pt;width:34.5pt;height:20.5pt;z-index:251671552;visibility:visible;mso-wrap-style:square;mso-width-percent:0;mso-height-percent:0;mso-wrap-distance-left:9pt;mso-wrap-distance-top:0;mso-wrap-distance-right:9pt;mso-wrap-distance-bottom:0;mso-position-horizontal:absolute;mso-position-horizontal-relative:text;mso-position-vertical:absolute;mso-position-vertical-relative:text;mso-width-percent:0;mso-height-percent:0;mso-width-relative:margin;mso-height-relative:margin;v-text-anchor:top" o:gfxdata="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" fillcolor="white [3201]" strokeweight=".5pt">
+              <v:shape w14:anchorId="6B71CFF0" id="Text Box 27" o:spid="_x0000_s1029" type="#_x0000_t202" style="position:absolute;margin-left:81.25pt;margin-top:101.1pt;width:34.5pt;height:20.5pt;z-index:251670528;visibility:visible;mso-wrap-style:square;mso-width-percent:0;mso-height-percent:0;mso-wrap-distance-left:9pt;mso-wrap-distance-top:0;mso-wrap-distance-right:9pt;mso-wrap-distance-bottom:0;mso-position-horizontal:absolute;mso-position-horizontal-relative:text;mso-position-vertical:absolute;mso-position-vertical-relative:text;mso-width-percent:0;mso-height-percent:0;mso-width-relative:margin;mso-height-relative:margin;v-text-anchor:top" o:gfxdata="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" fillcolor="white [3201]" strokeweight=".5pt">
                 <v:textbox>
                   <w:txbxContent>
                     <w:p>
@@ -2216,7 +2216,7 @@
         <mc:AlternateContent>
           <mc:Choice Requires="wps">
             <w:drawing>
-              <wp:anchor distT="0" distB="0" distL="114300" distR="114300" simplePos="0" relativeHeight="251670528" behindDoc="0" locked="0" layoutInCell="1" allowOverlap="1" wp14:anchorId="331A211D" wp14:editId="70528437">
+              <wp:anchor distT="0" distB="0" distL="114300" distR="114300" simplePos="0" relativeHeight="251669504" behindDoc="0" locked="0" layoutInCell="1" allowOverlap="1" wp14:anchorId="331A211D" wp14:editId="2317A756">
                 <wp:simplePos x="0" y="0"/>
                 <wp:positionH relativeFrom="column">
                   <wp:posOffset>1057275</wp:posOffset>
@@ -2287,7 +2287,7 @@
           </mc:Choice>
           <mc:Fallback>
             <w:pict>
-              <v:shape w14:anchorId="331A211D" id="Text Box 26" o:spid="_x0000_s1030" type="#_x0000_t202" style="position:absolute;margin-left:83.25pt;margin-top:.35pt;width:29.5pt;height:18.75pt;z-index:251670528;visibility:visible;mso-wrap-style:square;mso-width-percent:0;mso-height-percent:0;mso-wrap-distance-left:9pt;mso-wrap-distance-top:0;mso-wrap-distance-right:9pt;mso-wrap-distance-bottom:0;mso-position-horizontal:absolute;mso-position-horizontal-relative:text;mso-position-vertical:absolute;mso-position-vertical-relative:text;mso-width-percent:0;mso-height-percent:0;mso-width-relative:margin;mso-height-relative:margin;v-text-anchor:top" o:gfxdata="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" fillcolor="white [3201]" strokeweight=".5pt">
+              <v:shape w14:anchorId="331A211D" id="Text Box 26" o:spid="_x0000_s1030" type="#_x0000_t202" style="position:absolute;margin-left:83.25pt;margin-top:.35pt;width:29.5pt;height:18.75pt;z-index:251669504;visibility:visible;mso-wrap-style:square;mso-width-percent:0;mso-height-percent:0;mso-wrap-distance-left:9pt;mso-wrap-distance-top:0;mso-wrap-distance-right:9pt;mso-wrap-distance-bottom:0;mso-position-horizontal:absolute;mso-position-horizontal-relative:text;mso-position-vertical:absolute;mso-position-vertical-relative:text;mso-width-percent:0;mso-height-percent:0;mso-width-relative:margin;mso-height-relative:margin;v-text-anchor:top" o:gfxdata="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" fillcolor="white [3201]" strokeweight=".5pt">
                 <v:textbox>
                   <w:txbxContent>
                     <w:p>
@@ -2492,7 +2492,7 @@
           <w:noProof/>
         </w:rPr>
         <w:drawing>
-          <wp:inline distT="0" distB="0" distL="0" distR="0" wp14:anchorId="0F94AEA1" wp14:editId="28A71A48">
+          <wp:inline distT="0" distB="0" distL="0" distR="0" wp14:anchorId="0F94AEA1" wp14:editId="5D7B4EFB">
             <wp:extent cx="2217420" cy="2217420"/>
             <wp:effectExtent l="0" t="0" r="0" b="0"/>
             <wp:docPr id="53" name="Picture 53" descr="De bronafbeelding bekijken"/>
@@ -2545,7 +2545,7 @@
           <w:noProof/>
         </w:rPr>
         <w:drawing>
-          <wp:inline distT="0" distB="0" distL="0" distR="0" wp14:anchorId="715E762F" wp14:editId="2DA81001">
+          <wp:inline distT="0" distB="0" distL="0" distR="0" wp14:anchorId="715E762F" wp14:editId="5E91CAA0">
             <wp:extent cx="2584403" cy="2141148"/>
             <wp:effectExtent l="0" t="0" r="6985" b="0"/>
             <wp:docPr id="54" name="Picture 54" descr="OTRONIC® Solid State Relais Module 5V | 2-kanaals (OMRON G3MB-202P)"/>
@@ -2618,9 +2618,29 @@
     <w:p>
       <w:pPr>
         <w:pStyle w:val="Heading1"/>
+        <w:rPr>
+          <w:lang w:val="nl-NL"/>
+        </w:rPr>
       </w:pPr>
       <w:r>
-        <w:t>De BI-Color LED</w:t>
+        <w:rPr>
+          <w:lang w:val="nl-NL"/>
+        </w:rPr>
+        <w:t>De BI-</w:t>
+      </w:r>
+      <w:proofErr w:type="spellStart"/>
+      <w:r>
+        <w:rPr>
+          <w:lang w:val="nl-NL"/>
+        </w:rPr>
+        <w:t>Color</w:t>
+      </w:r>
+      <w:proofErr w:type="spellEnd"/>
+      <w:r>
+        <w:rPr>
+          <w:lang w:val="nl-NL"/>
+        </w:rPr>
+        <w:t xml:space="preserve"> LED</w:t>
       </w:r>
     </w:p>
     <w:p>
@@ -2637,7 +2657,7 @@
         <mc:AlternateContent>
           <mc:Choice Requires="wpg">
             <w:drawing>
-              <wp:anchor distT="0" distB="0" distL="114300" distR="114300" simplePos="0" relativeHeight="251694080" behindDoc="0" locked="0" layoutInCell="1" allowOverlap="1" wp14:anchorId="43F2498C" wp14:editId="237AB3A8">
+              <wp:anchor distT="0" distB="0" distL="114300" distR="114300" simplePos="0" relativeHeight="251693056" behindDoc="0" locked="0" layoutInCell="1" allowOverlap="1" wp14:anchorId="43F2498C" wp14:editId="1A1734FE">
                 <wp:simplePos x="0" y="0"/>
                 <wp:positionH relativeFrom="column">
                   <wp:posOffset>586740</wp:posOffset>
@@ -3121,7 +3141,7 @@
           </mc:Choice>
           <mc:Fallback>
             <w:pict>
-              <v:group w14:anchorId="3854E0C3" id="Group 52" o:spid="_x0000_s1026" style="position:absolute;margin-left:46.2pt;margin-top:39.55pt;width:214.1pt;height:150.9pt;z-index:251694080" coordsize="27190,19164" o:gfxdata="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">
+              <v:group w14:anchorId="24DA853A" id="Group 52" o:spid="_x0000_s1026" style="position:absolute;margin-left:46.2pt;margin-top:39.55pt;width:214.1pt;height:150.9pt;z-index:251693056" coordsize="27190,19164" o:gfxdata="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">
                 <v:group id="Group 45" o:spid="_x0000_s1027" style="position:absolute;top:2667;width:27190;height:13563" coordsize="27190,13563" o:gfxdata="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">
                   <v:line id="Straight Connector 41" o:spid="_x0000_s1028" style="position:absolute;flip:x y;visibility:visible;mso-wrap-style:square" from="17221,2590" to="26734,2667" o:connectortype="straight" o:gfxdata="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" strokecolor="#5b9bd5 [3204]" strokeweight=".5pt">
                     <v:stroke joinstyle="miter"/>
@@ -3391,7 +3411,7 @@
         <mc:AlternateContent>
           <mc:Choice Requires="wpi">
             <w:drawing>
-              <wp:anchor distT="0" distB="0" distL="114300" distR="114300" simplePos="0" relativeHeight="251712512" behindDoc="0" locked="0" layoutInCell="1" allowOverlap="1" wp14:anchorId="6D69A85F" wp14:editId="21673F89">
+              <wp:anchor distT="0" distB="0" distL="114300" distR="114300" simplePos="0" relativeHeight="251711488" behindDoc="0" locked="0" layoutInCell="1" allowOverlap="1" wp14:anchorId="6D69A85F" wp14:editId="0758B816">
                 <wp:simplePos x="0" y="0"/>
                 <wp:positionH relativeFrom="column">
                   <wp:posOffset>5866980</wp:posOffset>
@@ -3422,7 +3442,7 @@
           </mc:Choice>
           <mc:Fallback>
             <w:pict>
-              <v:shape w14:anchorId="20DE1059" id="Ink 72" o:spid="_x0000_s1026" type="#_x0000_t75" style="position:absolute;margin-left:461.25pt;margin-top:287.55pt;width:2.05pt;height:1.85pt;z-index:251712512;visibility:visible;mso-wrap-style:square;mso-wrap-distance-left:9pt;mso-wrap-distance-top:0;mso-wrap-distance-right:9pt;mso-wrap-distance-bottom:0;mso-position-horizontal:absolute;mso-position-horizontal-relative:text;mso-position-vertical:absolute;mso-position-vertical-relative:text" o:gfxdata="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">
+              <v:shape w14:anchorId="3A78432F" id="Ink 72" o:spid="_x0000_s1026" type="#_x0000_t75" style="position:absolute;margin-left:461.2pt;margin-top:287.55pt;width:2.1pt;height:1.85pt;z-index:251711488;visibility:visible;mso-wrap-style:square;mso-wrap-distance-left:9pt;mso-wrap-distance-top:0;mso-wrap-distance-right:9pt;mso-wrap-distance-bottom:0;mso-position-horizontal:absolute;mso-position-horizontal-relative:text;mso-position-vertical:absolute;mso-position-vertical-relative:text" o:gfxdata="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">
                 <v:imagedata r:id="rId21" o:title=""/>
               </v:shape>
             </w:pict>
@@ -3436,7 +3456,7 @@
         <mc:AlternateContent>
           <mc:Choice Requires="wpi">
             <w:drawing>
-              <wp:anchor distT="0" distB="0" distL="114300" distR="114300" simplePos="0" relativeHeight="251707392" behindDoc="0" locked="0" layoutInCell="1" allowOverlap="1" wp14:anchorId="31237D61" wp14:editId="5CDC18BA">
+              <wp:anchor distT="0" distB="0" distL="114300" distR="114300" simplePos="0" relativeHeight="251706368" behindDoc="0" locked="0" layoutInCell="1" allowOverlap="1" wp14:anchorId="31237D61" wp14:editId="719AE63A">
                 <wp:simplePos x="0" y="0"/>
                 <wp:positionH relativeFrom="column">
                   <wp:posOffset>4990380</wp:posOffset>
@@ -3467,7 +3487,7 @@
           </mc:Choice>
           <mc:Fallback>
             <w:pict>
-              <v:shape w14:anchorId="56E0EF07" id="Ink 67" o:spid="_x0000_s1026" type="#_x0000_t75" style="position:absolute;margin-left:392.25pt;margin-top:155.45pt;width:60.35pt;height:113.25pt;z-index:251707392;visibility:visible;mso-wrap-style:square;mso-wrap-distance-left:9pt;mso-wrap-distance-top:0;mso-wrap-distance-right:9pt;mso-wrap-distance-bottom:0;mso-position-horizontal:absolute;mso-position-horizontal-relative:text;mso-position-vertical:absolute;mso-position-vertical-relative:text" o:gfxdata="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">
+              <v:shape w14:anchorId="58559DBF" id="Ink 67" o:spid="_x0000_s1026" type="#_x0000_t75" style="position:absolute;margin-left:392.25pt;margin-top:155.45pt;width:60.35pt;height:113.25pt;z-index:251706368;visibility:visible;mso-wrap-style:square;mso-wrap-distance-left:9pt;mso-wrap-distance-top:0;mso-wrap-distance-right:9pt;mso-wrap-distance-bottom:0;mso-position-horizontal:absolute;mso-position-horizontal-relative:text;mso-position-vertical:absolute;mso-position-vertical-relative:text" o:gfxdata="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">
                 <v:imagedata r:id="rId23" o:title=""/>
               </v:shape>
             </w:pict>
@@ -3479,7 +3499,7 @@
           <w:noProof/>
         </w:rPr>
         <w:drawing>
-          <wp:anchor distT="0" distB="0" distL="114300" distR="114300" simplePos="0" relativeHeight="251706368" behindDoc="0" locked="0" layoutInCell="1" allowOverlap="1" wp14:anchorId="0F377A74" wp14:editId="769429C1">
+          <wp:anchor distT="0" distB="0" distL="114300" distR="114300" simplePos="0" relativeHeight="251705344" behindDoc="0" locked="0" layoutInCell="1" allowOverlap="1" wp14:anchorId="0F377A74" wp14:editId="5E7F2EC9">
             <wp:simplePos x="0" y="0"/>
             <wp:positionH relativeFrom="column">
               <wp:posOffset>3177540</wp:posOffset>
@@ -3563,7 +3583,7 @@
         <mc:AlternateContent>
           <mc:Choice Requires="wpg">
             <w:drawing>
-              <wp:anchor distT="0" distB="0" distL="114300" distR="114300" simplePos="0" relativeHeight="251713536" behindDoc="0" locked="0" layoutInCell="1" allowOverlap="1" wp14:anchorId="7B07BAFB" wp14:editId="061F6D67">
+              <wp:anchor distT="0" distB="0" distL="114300" distR="114300" simplePos="0" relativeHeight="251712512" behindDoc="0" locked="0" layoutInCell="1" allowOverlap="1" wp14:anchorId="7B07BAFB" wp14:editId="5032CEA1">
                 <wp:simplePos x="0" y="0"/>
                 <wp:positionH relativeFrom="column">
                   <wp:posOffset>70372</wp:posOffset>
@@ -3949,7 +3969,7 @@
           </mc:Choice>
           <mc:Fallback>
             <w:pict>
-              <v:group w14:anchorId="7B07BAFB" id="Group 66" o:spid="_x0000_s1031" style="position:absolute;margin-left:5.55pt;margin-top:2.75pt;width:195.6pt;height:241.8pt;z-index:251713536" coordsize="26898,32308" o:gfxdata="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">
+              <v:group w14:anchorId="7B07BAFB" id="Group 66" o:spid="_x0000_s1031" style="position:absolute;margin-left:5.55pt;margin-top:2.75pt;width:195.6pt;height:241.8pt;z-index:251712512" coordsize="26898,32308" o:gfxdata="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">
                 <v:rect id="Rectangle 55" o:spid="_x0000_s1032" style="position:absolute;left:838;top:7848;width:2210;height:5487;visibility:visible;mso-wrap-style:square;v-text-anchor:middle" o:gfxdata="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" fillcolor="#5b9bd5 [3204]" strokecolor="#1f4d78 [1604]" strokeweight="1pt"/>
                 <v:line id="Straight Connector 56" o:spid="_x0000_s1033" style="position:absolute;flip:x;visibility:visible;mso-wrap-style:square" from="1905,4724" to="1905,8153" o:connectortype="straight" o:gfxdata="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" strokecolor="#5b9bd5 [3204]" strokeweight=".5pt">
                   <v:stroke joinstyle="miter"/>
@@ -4072,7 +4092,7 @@
         <mc:AlternateContent>
           <mc:Choice Requires="wpi">
             <w:drawing>
-              <wp:anchor distT="0" distB="0" distL="114300" distR="114300" simplePos="0" relativeHeight="251711488" behindDoc="0" locked="0" layoutInCell="1" allowOverlap="1" wp14:anchorId="48EA7F55" wp14:editId="02DC4A8E">
+              <wp:anchor distT="0" distB="0" distL="114300" distR="114300" simplePos="0" relativeHeight="251710464" behindDoc="0" locked="0" layoutInCell="1" allowOverlap="1" wp14:anchorId="48EA7F55" wp14:editId="482DC8C2">
                 <wp:simplePos x="0" y="0"/>
                 <wp:positionH relativeFrom="column">
                   <wp:posOffset>-53340</wp:posOffset>
@@ -4103,7 +4123,7 @@
           </mc:Choice>
           <mc:Fallback>
             <w:pict>
-              <v:shape w14:anchorId="69A3FAD6" id="Ink 71" o:spid="_x0000_s1026" type="#_x0000_t75" style="position:absolute;margin-left:-4.9pt;margin-top:10.1pt;width:1.45pt;height:1.45pt;z-index:251711488;visibility:visible;mso-wrap-style:square;mso-wrap-distance-left:9pt;mso-wrap-distance-top:0;mso-wrap-distance-right:9pt;mso-wrap-distance-bottom:0;mso-position-horizontal:absolute;mso-position-horizontal-relative:text;mso-position-vertical:absolute;mso-position-vertical-relative:text" o:gfxdata="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">
+              <v:shape w14:anchorId="25065FDA" id="Ink 71" o:spid="_x0000_s1026" type="#_x0000_t75" style="position:absolute;margin-left:-4.9pt;margin-top:10.1pt;width:1.45pt;height:1.45pt;z-index:251710464;visibility:visible;mso-wrap-style:square;mso-wrap-distance-left:9pt;mso-wrap-distance-top:0;mso-wrap-distance-right:9pt;mso-wrap-distance-bottom:0;mso-position-horizontal:absolute;mso-position-horizontal-relative:text;mso-position-vertical:absolute;mso-position-vertical-relative:text" o:gfxdata="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">
                 <v:imagedata r:id="rId13" o:title=""/>
               </v:shape>
             </w:pict>
@@ -4127,7 +4147,7 @@
         <mc:AlternateContent>
           <mc:Choice Requires="wpi">
             <w:drawing>
-              <wp:anchor distT="0" distB="0" distL="114300" distR="114300" simplePos="0" relativeHeight="251708416" behindDoc="0" locked="0" layoutInCell="1" allowOverlap="1" wp14:anchorId="75960602" wp14:editId="4BF5826B">
+              <wp:anchor distT="0" distB="0" distL="114300" distR="114300" simplePos="0" relativeHeight="251707392" behindDoc="0" locked="0" layoutInCell="1" allowOverlap="1" wp14:anchorId="75960602" wp14:editId="1F7BA540">
                 <wp:simplePos x="0" y="0"/>
                 <wp:positionH relativeFrom="column">
                   <wp:posOffset>5150940</wp:posOffset>
@@ -4158,7 +4178,7 @@
           </mc:Choice>
           <mc:Fallback>
             <w:pict>
-              <v:shape w14:anchorId="04EC32C4" id="Ink 68" o:spid="_x0000_s1026" type="#_x0000_t75" style="position:absolute;margin-left:404.9pt;margin-top:19.5pt;width:1.45pt;height:1.45pt;z-index:251708416;visibility:visible;mso-wrap-style:square;mso-wrap-distance-left:9pt;mso-wrap-distance-top:0;mso-wrap-distance-right:9pt;mso-wrap-distance-bottom:0;mso-position-horizontal:absolute;mso-position-horizontal-relative:text;mso-position-vertical:absolute;mso-position-vertical-relative:text" o:gfxdata="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">
+              <v:shape w14:anchorId="1B2108E4" id="Ink 68" o:spid="_x0000_s1026" type="#_x0000_t75" style="position:absolute;margin-left:404.9pt;margin-top:19.5pt;width:1.45pt;height:1.45pt;z-index:251707392;visibility:visible;mso-wrap-style:square;mso-wrap-distance-left:9pt;mso-wrap-distance-top:0;mso-wrap-distance-right:9pt;mso-wrap-distance-bottom:0;mso-position-horizontal:absolute;mso-position-horizontal-relative:text;mso-position-vertical:absolute;mso-position-vertical-relative:text" o:gfxdata="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">
                 <v:imagedata r:id="rId13" o:title=""/>
               </v:shape>
             </w:pict>
@@ -4245,14 +4265,1015 @@
     </w:p>
     <w:p>
       <w:pPr>
+        <w:pStyle w:val="Heading1"/>
+        <w:rPr>
+          <w:lang w:val="nl-NL"/>
+        </w:rPr>
+      </w:pPr>
+      <w:r>
+        <w:rPr>
+          <w:lang w:val="nl-NL"/>
+        </w:rPr>
+        <w:t>PWM(Puls breedte Modulatie)</w:t>
+      </w:r>
+    </w:p>
+    <w:p>
+      <w:pPr>
+        <w:rPr>
+          <w:lang w:val="nl-NL"/>
+        </w:rPr>
+      </w:pPr>
+      <w:r>
+        <w:rPr>
+          <w:lang w:val="nl-NL"/>
+        </w:rPr>
+        <w:t xml:space="preserve">De microprocessor varieert de breedte </w:t>
+      </w:r>
+      <w:r>
+        <w:rPr>
+          <w:lang w:val="nl-NL"/>
+        </w:rPr>
+        <w:t>van de puls over een vaste periode. Wanneer je zo’n signaal aan LED aanbied kun je een LED dimmen.</w:t>
+      </w:r>
+    </w:p>
+    <w:p>
+      <w:pPr>
+        <w:rPr>
+          <w:lang w:val="nl-NL"/>
+        </w:rPr>
+      </w:pPr>
+    </w:p>
+    <w:p>
+      <w:pPr>
+        <w:rPr>
+          <w:lang w:val="nl-NL"/>
+        </w:rPr>
+      </w:pPr>
+      <w:r>
+        <w:rPr>
+          <w:noProof/>
+        </w:rPr>
+        <w:drawing>
+          <wp:inline distT="0" distB="0" distL="0" distR="0" wp14:anchorId="220854F0" wp14:editId="657F5BDE">
+            <wp:extent cx="1973580" cy="1678510"/>
+            <wp:effectExtent l="0" t="0" r="7620" b="0"/>
+            <wp:docPr id="1" name="Picture 1"/>
+            <wp:cNvGraphicFramePr>
+              <a:graphicFrameLocks xmlns:a="http://schemas.openxmlformats.org/drawingml/2006/main" noChangeAspect="1"/>
+            </wp:cNvGraphicFramePr>
+            <a:graphic xmlns:a="http://schemas.openxmlformats.org/drawingml/2006/main">
+              <a:graphicData uri="http://schemas.openxmlformats.org/drawingml/2006/picture">
+                <pic:pic xmlns:pic="http://schemas.openxmlformats.org/drawingml/2006/picture">
+                  <pic:nvPicPr>
+                    <pic:cNvPr id="0" name="Picture 1"/>
+                    <pic:cNvPicPr>
+                      <a:picLocks noChangeAspect="1" noChangeArrowheads="1"/>
+                    </pic:cNvPicPr>
+                  </pic:nvPicPr>
+                  <pic:blipFill>
+                    <a:blip r:embed="rId27">
+                      <a:extLst>
+                        <a:ext uri="{28A0092B-C50C-407E-A947-70E740481C1C}">
+                          <a14:useLocalDpi xmlns:a14="http://schemas.microsoft.com/office/drawing/2010/main" val="0"/>
+                        </a:ext>
+                      </a:extLst>
+                    </a:blip>
+                    <a:srcRect/>
+                    <a:stretch>
+                      <a:fillRect/>
+                    </a:stretch>
+                  </pic:blipFill>
+                  <pic:spPr bwMode="auto">
+                    <a:xfrm>
+                      <a:off x="0" y="0"/>
+                      <a:ext cx="1992349" cy="1694473"/>
+                    </a:xfrm>
+                    <a:prstGeom prst="rect">
+                      <a:avLst/>
+                    </a:prstGeom>
+                    <a:noFill/>
+                    <a:ln>
+                      <a:noFill/>
+                    </a:ln>
+                  </pic:spPr>
+                </pic:pic>
+              </a:graphicData>
+            </a:graphic>
+          </wp:inline>
+        </w:drawing>
+      </w:r>
+    </w:p>
+    <w:p>
+      <w:pPr>
+        <w:rPr>
+          <w:lang w:val="nl-NL"/>
+        </w:rPr>
+      </w:pPr>
+    </w:p>
+    <w:p>
+      <w:pPr>
+        <w:rPr>
+          <w:lang w:val="nl-NL"/>
+        </w:rPr>
+      </w:pPr>
+    </w:p>
+    <w:p/>
+    <w:p/>
+    <w:p>
+      <w:pPr>
+        <w:rPr>
+          <w:lang w:val="nl-NL"/>
+        </w:rPr>
+      </w:pPr>
+      <w:r>
+        <w:rPr>
+          <w:lang w:val="nl-NL"/>
+        </w:rPr>
+        <w:t>De PWM mogelijkheid kun je o</w:t>
+      </w:r>
+      <w:r>
+        <w:rPr>
+          <w:lang w:val="nl-NL"/>
+        </w:rPr>
+        <w:t>ok gebruiken om een digitaal signaal om te zetten in een analoog signaal d</w:t>
+      </w:r>
+      <w:r>
+        <w:rPr>
+          <w:lang w:val="nl-NL"/>
+        </w:rPr>
+        <w:t>.</w:t>
+      </w:r>
+      <w:r>
+        <w:rPr>
+          <w:lang w:val="nl-NL"/>
+        </w:rPr>
+        <w:t>m</w:t>
+      </w:r>
+      <w:r>
+        <w:rPr>
+          <w:lang w:val="nl-NL"/>
+        </w:rPr>
+        <w:t>.</w:t>
+      </w:r>
+      <w:r>
+        <w:rPr>
+          <w:lang w:val="nl-NL"/>
+        </w:rPr>
+        <w:t>v</w:t>
+      </w:r>
+      <w:r>
+        <w:rPr>
+          <w:lang w:val="nl-NL"/>
+        </w:rPr>
+        <w:t>.</w:t>
+      </w:r>
+      <w:r>
+        <w:rPr>
+          <w:lang w:val="nl-NL"/>
+        </w:rPr>
+        <w:t xml:space="preserve"> van de volgen de schakeling</w:t>
+      </w:r>
+    </w:p>
+    <w:p>
+      <w:pPr>
+        <w:rPr>
+          <w:lang w:val="nl-NL"/>
+        </w:rPr>
+      </w:pPr>
+    </w:p>
+    <w:p>
+      <w:pPr>
+        <w:rPr>
+          <w:lang w:val="nl-NL"/>
+        </w:rPr>
+      </w:pPr>
+      <w:r>
+        <w:rPr>
+          <w:noProof/>
+          <w:lang w:val="nl-NL"/>
+        </w:rPr>
+        <mc:AlternateContent>
+          <mc:Choice Requires="wpg">
+            <w:drawing>
+              <wp:anchor distT="0" distB="0" distL="114300" distR="114300" simplePos="0" relativeHeight="251731968" behindDoc="0" locked="0" layoutInCell="1" allowOverlap="1" wp14:anchorId="4F9C27C3" wp14:editId="57F8B183">
+                <wp:simplePos x="0" y="0"/>
+                <wp:positionH relativeFrom="column">
+                  <wp:posOffset>38100</wp:posOffset>
+                </wp:positionH>
+                <wp:positionV relativeFrom="paragraph">
+                  <wp:posOffset>10795</wp:posOffset>
+                </wp:positionV>
+                <wp:extent cx="3897630" cy="1516380"/>
+                <wp:effectExtent l="0" t="0" r="26670" b="26670"/>
+                <wp:wrapNone/>
+                <wp:docPr id="77" name="Group 77"/>
+                <wp:cNvGraphicFramePr/>
+                <a:graphic xmlns:a="http://schemas.openxmlformats.org/drawingml/2006/main">
+                  <a:graphicData uri="http://schemas.microsoft.com/office/word/2010/wordprocessingGroup">
+                    <wpg:wgp>
+                      <wpg:cNvGrpSpPr/>
+                      <wpg:grpSpPr>
+                        <a:xfrm>
+                          <a:off x="0" y="0"/>
+                          <a:ext cx="3897630" cy="1516380"/>
+                          <a:chOff x="0" y="0"/>
+                          <a:chExt cx="3897630" cy="1516380"/>
+                        </a:xfrm>
+                      </wpg:grpSpPr>
+                      <wps:wsp>
+                        <wps:cNvPr id="2" name="Straight Connector 2"/>
+                        <wps:cNvCnPr/>
+                        <wps:spPr>
+                          <a:xfrm flipV="1">
+                            <a:off x="464820" y="167640"/>
+                            <a:ext cx="640080" cy="0"/>
+                          </a:xfrm>
+                          <a:prstGeom prst="line">
+                            <a:avLst/>
+                          </a:prstGeom>
+                        </wps:spPr>
+                        <wps:style>
+                          <a:lnRef idx="1">
+                            <a:schemeClr val="accent1"/>
+                          </a:lnRef>
+                          <a:fillRef idx="0">
+                            <a:schemeClr val="accent1"/>
+                          </a:fillRef>
+                          <a:effectRef idx="0">
+                            <a:schemeClr val="accent1"/>
+                          </a:effectRef>
+                          <a:fontRef idx="minor">
+                            <a:schemeClr val="tx1"/>
+                          </a:fontRef>
+                        </wps:style>
+                        <wps:bodyPr/>
+                      </wps:wsp>
+                      <wps:wsp>
+                        <wps:cNvPr id="9" name="Rectangle 9"/>
+                        <wps:cNvSpPr/>
+                        <wps:spPr>
+                          <a:xfrm>
+                            <a:off x="1104900" y="60960"/>
+                            <a:ext cx="739140" cy="320040"/>
+                          </a:xfrm>
+                          <a:prstGeom prst="rect">
+                            <a:avLst/>
+                          </a:prstGeom>
+                        </wps:spPr>
+                        <wps:style>
+                          <a:lnRef idx="2">
+                            <a:schemeClr val="accent1">
+                              <a:shade val="50000"/>
+                            </a:schemeClr>
+                          </a:lnRef>
+                          <a:fillRef idx="1">
+                            <a:schemeClr val="accent1"/>
+                          </a:fillRef>
+                          <a:effectRef idx="0">
+                            <a:schemeClr val="accent1"/>
+                          </a:effectRef>
+                          <a:fontRef idx="minor">
+                            <a:schemeClr val="lt1"/>
+                          </a:fontRef>
+                        </wps:style>
+                        <wps:txbx>
+                          <w:txbxContent>
+                            <w:p>
+                              <w:pPr>
+                                <w:jc w:val="center"/>
+                                <w:rPr>
+                                  <w:lang w:val="nl-NL"/>
+                                </w:rPr>
+                              </w:pPr>
+                              <w:r>
+                                <w:rPr>
+                                  <w:lang w:val="nl-NL"/>
+                                </w:rPr>
+                                <w:t>10K</w:t>
+                              </w:r>
+                            </w:p>
+                          </w:txbxContent>
+                        </wps:txbx>
+                        <wps:bodyPr rot="0" spcFirstLastPara="0" vertOverflow="overflow" horzOverflow="overflow" vert="horz" wrap="square" lIns="91440" tIns="45720" rIns="91440" bIns="45720" numCol="1" spcCol="0" rtlCol="0" fromWordArt="0" anchor="ctr" anchorCtr="0" forceAA="0" compatLnSpc="1">
+                          <a:prstTxWarp prst="textNoShape">
+                            <a:avLst/>
+                          </a:prstTxWarp>
+                          <a:noAutofit/>
+                        </wps:bodyPr>
+                      </wps:wsp>
+                      <wps:wsp>
+                        <wps:cNvPr id="10" name="Straight Connector 10"/>
+                        <wps:cNvCnPr/>
+                        <wps:spPr>
+                          <a:xfrm>
+                            <a:off x="2133600" y="678180"/>
+                            <a:ext cx="396240" cy="0"/>
+                          </a:xfrm>
+                          <a:prstGeom prst="line">
+                            <a:avLst/>
+                          </a:prstGeom>
+                        </wps:spPr>
+                        <wps:style>
+                          <a:lnRef idx="3">
+                            <a:schemeClr val="dk1"/>
+                          </a:lnRef>
+                          <a:fillRef idx="0">
+                            <a:schemeClr val="dk1"/>
+                          </a:fillRef>
+                          <a:effectRef idx="2">
+                            <a:schemeClr val="dk1"/>
+                          </a:effectRef>
+                          <a:fontRef idx="minor">
+                            <a:schemeClr val="tx1"/>
+                          </a:fontRef>
+                        </wps:style>
+                        <wps:bodyPr/>
+                      </wps:wsp>
+                      <wps:wsp>
+                        <wps:cNvPr id="11" name="Straight Connector 11"/>
+                        <wps:cNvCnPr/>
+                        <wps:spPr>
+                          <a:xfrm>
+                            <a:off x="2133600" y="838200"/>
+                            <a:ext cx="434340" cy="0"/>
+                          </a:xfrm>
+                          <a:prstGeom prst="line">
+                            <a:avLst/>
+                          </a:prstGeom>
+                        </wps:spPr>
+                        <wps:style>
+                          <a:lnRef idx="3">
+                            <a:schemeClr val="dk1"/>
+                          </a:lnRef>
+                          <a:fillRef idx="0">
+                            <a:schemeClr val="dk1"/>
+                          </a:fillRef>
+                          <a:effectRef idx="2">
+                            <a:schemeClr val="dk1"/>
+                          </a:effectRef>
+                          <a:fontRef idx="minor">
+                            <a:schemeClr val="tx1"/>
+                          </a:fontRef>
+                        </wps:style>
+                        <wps:bodyPr/>
+                      </wps:wsp>
+                      <wps:wsp>
+                        <wps:cNvPr id="12" name="Straight Connector 12"/>
+                        <wps:cNvCnPr/>
+                        <wps:spPr>
+                          <a:xfrm>
+                            <a:off x="1844040" y="167640"/>
+                            <a:ext cx="495300" cy="7620"/>
+                          </a:xfrm>
+                          <a:prstGeom prst="line">
+                            <a:avLst/>
+                          </a:prstGeom>
+                        </wps:spPr>
+                        <wps:style>
+                          <a:lnRef idx="1">
+                            <a:schemeClr val="accent1"/>
+                          </a:lnRef>
+                          <a:fillRef idx="0">
+                            <a:schemeClr val="accent1"/>
+                          </a:fillRef>
+                          <a:effectRef idx="0">
+                            <a:schemeClr val="accent1"/>
+                          </a:effectRef>
+                          <a:fontRef idx="minor">
+                            <a:schemeClr val="tx1"/>
+                          </a:fontRef>
+                        </wps:style>
+                        <wps:bodyPr/>
+                      </wps:wsp>
+                      <wps:wsp>
+                        <wps:cNvPr id="13" name="Straight Connector 13"/>
+                        <wps:cNvCnPr/>
+                        <wps:spPr>
+                          <a:xfrm>
+                            <a:off x="2346960" y="190500"/>
+                            <a:ext cx="0" cy="457200"/>
+                          </a:xfrm>
+                          <a:prstGeom prst="line">
+                            <a:avLst/>
+                          </a:prstGeom>
+                        </wps:spPr>
+                        <wps:style>
+                          <a:lnRef idx="1">
+                            <a:schemeClr val="accent1"/>
+                          </a:lnRef>
+                          <a:fillRef idx="0">
+                            <a:schemeClr val="accent1"/>
+                          </a:fillRef>
+                          <a:effectRef idx="0">
+                            <a:schemeClr val="accent1"/>
+                          </a:effectRef>
+                          <a:fontRef idx="minor">
+                            <a:schemeClr val="tx1"/>
+                          </a:fontRef>
+                        </wps:style>
+                        <wps:bodyPr/>
+                      </wps:wsp>
+                      <wps:wsp>
+                        <wps:cNvPr id="31" name="Straight Connector 31"/>
+                        <wps:cNvCnPr/>
+                        <wps:spPr>
+                          <a:xfrm>
+                            <a:off x="2369820" y="838200"/>
+                            <a:ext cx="15240" cy="548640"/>
+                          </a:xfrm>
+                          <a:prstGeom prst="line">
+                            <a:avLst/>
+                          </a:prstGeom>
+                        </wps:spPr>
+                        <wps:style>
+                          <a:lnRef idx="1">
+                            <a:schemeClr val="accent1"/>
+                          </a:lnRef>
+                          <a:fillRef idx="0">
+                            <a:schemeClr val="accent1"/>
+                          </a:fillRef>
+                          <a:effectRef idx="0">
+                            <a:schemeClr val="accent1"/>
+                          </a:effectRef>
+                          <a:fontRef idx="minor">
+                            <a:schemeClr val="tx1"/>
+                          </a:fontRef>
+                        </wps:style>
+                        <wps:bodyPr/>
+                      </wps:wsp>
+                      <wps:wsp>
+                        <wps:cNvPr id="34" name="Straight Connector 34"/>
+                        <wps:cNvCnPr/>
+                        <wps:spPr>
+                          <a:xfrm>
+                            <a:off x="2346960" y="167640"/>
+                            <a:ext cx="952500" cy="7620"/>
+                          </a:xfrm>
+                          <a:prstGeom prst="line">
+                            <a:avLst/>
+                          </a:prstGeom>
+                        </wps:spPr>
+                        <wps:style>
+                          <a:lnRef idx="1">
+                            <a:schemeClr val="accent1"/>
+                          </a:lnRef>
+                          <a:fillRef idx="0">
+                            <a:schemeClr val="accent1"/>
+                          </a:fillRef>
+                          <a:effectRef idx="0">
+                            <a:schemeClr val="accent1"/>
+                          </a:effectRef>
+                          <a:fontRef idx="minor">
+                            <a:schemeClr val="tx1"/>
+                          </a:fontRef>
+                        </wps:style>
+                        <wps:bodyPr/>
+                      </wps:wsp>
+                      <wps:wsp>
+                        <wps:cNvPr id="69" name="Straight Connector 69"/>
+                        <wps:cNvCnPr/>
+                        <wps:spPr>
+                          <a:xfrm flipH="1" flipV="1">
+                            <a:off x="365760" y="1379220"/>
+                            <a:ext cx="2971800" cy="7620"/>
+                          </a:xfrm>
+                          <a:prstGeom prst="line">
+                            <a:avLst/>
+                          </a:prstGeom>
+                        </wps:spPr>
+                        <wps:style>
+                          <a:lnRef idx="1">
+                            <a:schemeClr val="accent1"/>
+                          </a:lnRef>
+                          <a:fillRef idx="0">
+                            <a:schemeClr val="accent1"/>
+                          </a:fillRef>
+                          <a:effectRef idx="0">
+                            <a:schemeClr val="accent1"/>
+                          </a:effectRef>
+                          <a:fontRef idx="minor">
+                            <a:schemeClr val="tx1"/>
+                          </a:fontRef>
+                        </wps:style>
+                        <wps:bodyPr/>
+                      </wps:wsp>
+                      <wps:wsp>
+                        <wps:cNvPr id="70" name="Text Box 70"/>
+                        <wps:cNvSpPr txBox="1"/>
+                        <wps:spPr>
+                          <a:xfrm>
+                            <a:off x="0" y="15240"/>
+                            <a:ext cx="505460" cy="297180"/>
+                          </a:xfrm>
+                          <a:prstGeom prst="rect">
+                            <a:avLst/>
+                          </a:prstGeom>
+                          <a:solidFill>
+                            <a:schemeClr val="lt1"/>
+                          </a:solidFill>
+                          <a:ln w="6350">
+                            <a:solidFill>
+                              <a:prstClr val="black"/>
+                            </a:solidFill>
+                          </a:ln>
+                        </wps:spPr>
+                        <wps:txbx>
+                          <w:txbxContent>
+                            <w:p>
+                              <w:pPr>
+                                <w:rPr>
+                                  <w:lang w:val="nl-NL"/>
+                                </w:rPr>
+                              </w:pPr>
+                              <w:r>
+                                <w:rPr>
+                                  <w:lang w:val="nl-NL"/>
+                                </w:rPr>
+                                <w:t>PWM</w:t>
+                              </w:r>
+                            </w:p>
+                          </w:txbxContent>
+                        </wps:txbx>
+                        <wps:bodyPr rot="0" spcFirstLastPara="0" vertOverflow="overflow" horzOverflow="overflow" vert="horz" wrap="none" lIns="91440" tIns="45720" rIns="91440" bIns="45720" numCol="1" spcCol="0" rtlCol="0" fromWordArt="0" anchor="t" anchorCtr="0" forceAA="0" compatLnSpc="1">
+                          <a:prstTxWarp prst="textNoShape">
+                            <a:avLst/>
+                          </a:prstTxWarp>
+                          <a:noAutofit/>
+                        </wps:bodyPr>
+                      </wps:wsp>
+                      <wps:wsp>
+                        <wps:cNvPr id="73" name="Text Box 73"/>
+                        <wps:cNvSpPr txBox="1"/>
+                        <wps:spPr>
+                          <a:xfrm>
+                            <a:off x="3444240" y="0"/>
+                            <a:ext cx="453390" cy="297180"/>
+                          </a:xfrm>
+                          <a:prstGeom prst="rect">
+                            <a:avLst/>
+                          </a:prstGeom>
+                          <a:solidFill>
+                            <a:schemeClr val="lt1"/>
+                          </a:solidFill>
+                          <a:ln w="6350">
+                            <a:solidFill>
+                              <a:prstClr val="black"/>
+                            </a:solidFill>
+                          </a:ln>
+                        </wps:spPr>
+                        <wps:txbx>
+                          <w:txbxContent>
+                            <w:p>
+                              <w:pPr>
+                                <w:rPr>
+                                  <w:lang w:val="nl-NL"/>
+                                </w:rPr>
+                              </w:pPr>
+                              <w:r>
+                                <w:rPr>
+                                  <w:lang w:val="nl-NL"/>
+                                </w:rPr>
+                                <w:t>0-5V</w:t>
+                              </w:r>
+                            </w:p>
+                          </w:txbxContent>
+                        </wps:txbx>
+                        <wps:bodyPr rot="0" spcFirstLastPara="0" vertOverflow="overflow" horzOverflow="overflow" vert="horz" wrap="none" lIns="91440" tIns="45720" rIns="91440" bIns="45720" numCol="1" spcCol="0" rtlCol="0" fromWordArt="0" anchor="t" anchorCtr="0" forceAA="0" compatLnSpc="1">
+                          <a:prstTxWarp prst="textNoShape">
+                            <a:avLst/>
+                          </a:prstTxWarp>
+                          <a:noAutofit/>
+                        </wps:bodyPr>
+                      </wps:wsp>
+                      <wps:wsp>
+                        <wps:cNvPr id="74" name="Text Box 74"/>
+                        <wps:cNvSpPr txBox="1"/>
+                        <wps:spPr>
+                          <a:xfrm>
+                            <a:off x="15240" y="1219200"/>
+                            <a:ext cx="454025" cy="297180"/>
+                          </a:xfrm>
+                          <a:prstGeom prst="rect">
+                            <a:avLst/>
+                          </a:prstGeom>
+                          <a:solidFill>
+                            <a:schemeClr val="lt1"/>
+                          </a:solidFill>
+                          <a:ln w="6350">
+                            <a:solidFill>
+                              <a:prstClr val="black"/>
+                            </a:solidFill>
+                          </a:ln>
+                        </wps:spPr>
+                        <wps:txbx>
+                          <w:txbxContent>
+                            <w:p>
+                              <w:pPr>
+                                <w:rPr>
+                                  <w:lang w:val="nl-NL"/>
+                                </w:rPr>
+                              </w:pPr>
+                              <w:r>
+                                <w:rPr>
+                                  <w:lang w:val="nl-NL"/>
+                                </w:rPr>
+                                <w:t>GND</w:t>
+                              </w:r>
+                            </w:p>
+                          </w:txbxContent>
+                        </wps:txbx>
+                        <wps:bodyPr rot="0" spcFirstLastPara="0" vertOverflow="overflow" horzOverflow="overflow" vert="horz" wrap="none" lIns="91440" tIns="45720" rIns="91440" bIns="45720" numCol="1" spcCol="0" rtlCol="0" fromWordArt="0" anchor="t" anchorCtr="0" forceAA="0" compatLnSpc="1">
+                          <a:prstTxWarp prst="textNoShape">
+                            <a:avLst/>
+                          </a:prstTxWarp>
+                          <a:noAutofit/>
+                        </wps:bodyPr>
+                      </wps:wsp>
+                      <wps:wsp>
+                        <wps:cNvPr id="75" name="Text Box 75"/>
+                        <wps:cNvSpPr txBox="1"/>
+                        <wps:spPr>
+                          <a:xfrm>
+                            <a:off x="2735580" y="586740"/>
+                            <a:ext cx="549275" cy="297180"/>
+                          </a:xfrm>
+                          <a:prstGeom prst="rect">
+                            <a:avLst/>
+                          </a:prstGeom>
+                          <a:solidFill>
+                            <a:schemeClr val="lt1"/>
+                          </a:solidFill>
+                          <a:ln w="6350">
+                            <a:solidFill>
+                              <a:prstClr val="black"/>
+                            </a:solidFill>
+                          </a:ln>
+                        </wps:spPr>
+                        <wps:txbx>
+                          <w:txbxContent>
+                            <w:p>
+                              <w:pPr>
+                                <w:rPr>
+                                  <w:lang w:val="nl-NL"/>
+                                </w:rPr>
+                              </w:pPr>
+                              <w:r>
+                                <w:rPr>
+                                  <w:lang w:val="nl-NL"/>
+                                </w:rPr>
+                                <w:t xml:space="preserve">100 </w:t>
+                              </w:r>
+                              <w:proofErr w:type="spellStart"/>
+                              <w:r>
+                                <w:rPr>
+                                  <w:lang w:val="nl-NL"/>
+                                </w:rPr>
+                                <w:t>nf</w:t>
+                              </w:r>
+                              <w:proofErr w:type="spellEnd"/>
+                            </w:p>
+                          </w:txbxContent>
+                        </wps:txbx>
+                        <wps:bodyPr rot="0" spcFirstLastPara="0" vertOverflow="overflow" horzOverflow="overflow" vert="horz" wrap="none" lIns="91440" tIns="45720" rIns="91440" bIns="45720" numCol="1" spcCol="0" rtlCol="0" fromWordArt="0" anchor="t" anchorCtr="0" forceAA="0" compatLnSpc="1">
+                          <a:prstTxWarp prst="textNoShape">
+                            <a:avLst/>
+                          </a:prstTxWarp>
+                          <a:noAutofit/>
+                        </wps:bodyPr>
+                      </wps:wsp>
+                      <wps:wsp>
+                        <wps:cNvPr id="76" name="Text Box 76"/>
+                        <wps:cNvSpPr txBox="1"/>
+                        <wps:spPr>
+                          <a:xfrm>
+                            <a:off x="3352800" y="1226820"/>
+                            <a:ext cx="454025" cy="289560"/>
+                          </a:xfrm>
+                          <a:prstGeom prst="rect">
+                            <a:avLst/>
+                          </a:prstGeom>
+                          <a:solidFill>
+                            <a:schemeClr val="lt1"/>
+                          </a:solidFill>
+                          <a:ln w="6350">
+                            <a:solidFill>
+                              <a:prstClr val="black"/>
+                            </a:solidFill>
+                          </a:ln>
+                        </wps:spPr>
+                        <wps:txbx>
+                          <w:txbxContent>
+                            <w:p>
+                              <w:pPr>
+                                <w:rPr>
+                                  <w:lang w:val="nl-NL"/>
+                                </w:rPr>
+                              </w:pPr>
+                              <w:r>
+                                <w:rPr>
+                                  <w:lang w:val="nl-NL"/>
+                                </w:rPr>
+                                <w:t>GND</w:t>
+                              </w:r>
+                            </w:p>
+                          </w:txbxContent>
+                        </wps:txbx>
+                        <wps:bodyPr rot="0" spcFirstLastPara="0" vertOverflow="overflow" horzOverflow="overflow" vert="horz" wrap="none" lIns="91440" tIns="45720" rIns="91440" bIns="45720" numCol="1" spcCol="0" rtlCol="0" fromWordArt="0" anchor="t" anchorCtr="0" forceAA="0" compatLnSpc="1">
+                          <a:prstTxWarp prst="textNoShape">
+                            <a:avLst/>
+                          </a:prstTxWarp>
+                          <a:noAutofit/>
+                        </wps:bodyPr>
+                      </wps:wsp>
+                    </wpg:wgp>
+                  </a:graphicData>
+                </a:graphic>
+              </wp:anchor>
+            </w:drawing>
+          </mc:Choice>
+          <mc:Fallback>
+            <w:pict>
+              <v:group w14:anchorId="4F9C27C3" id="Group 77" o:spid="_x0000_s1042" style="position:absolute;margin-left:3pt;margin-top:.85pt;width:306.9pt;height:119.4pt;z-index:251731968" coordsize="38976,15163" o:gfxdata="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">
+                <v:line id="Straight Connector 2" o:spid="_x0000_s1043" style="position:absolute;flip:y;visibility:visible;mso-wrap-style:square" from="4648,1676" to="11049,1676" o:connectortype="straight" o:gfxdata="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" strokecolor="#5b9bd5 [3204]" strokeweight=".5pt">
+                  <v:stroke joinstyle="miter"/>
+                </v:line>
+                <v:rect id="Rectangle 9" o:spid="_x0000_s1044" style="position:absolute;left:11049;top:609;width:7391;height:3201;visibility:visible;mso-wrap-style:square;v-text-anchor:middle" o:gfxdata="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" fillcolor="#5b9bd5 [3204]" strokecolor="#1f4d78 [1604]" strokeweight="1pt">
+                  <v:textbox>
+                    <w:txbxContent>
+                      <w:p>
+                        <w:pPr>
+                          <w:jc w:val="center"/>
+                          <w:rPr>
+                            <w:lang w:val="nl-NL"/>
+                          </w:rPr>
+                        </w:pPr>
+                        <w:r>
+                          <w:rPr>
+                            <w:lang w:val="nl-NL"/>
+                          </w:rPr>
+                          <w:t>10K</w:t>
+                        </w:r>
+                      </w:p>
+                    </w:txbxContent>
+                  </v:textbox>
+                </v:rect>
+                <v:line id="Straight Connector 10" o:spid="_x0000_s1045" style="position:absolute;visibility:visible;mso-wrap-style:square" from="21336,6781" to="25298,6781" o:connectortype="straight" o:gfxdata="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" strokecolor="black [3200]" strokeweight="1.5pt">
+                  <v:stroke joinstyle="miter"/>
+                </v:line>
+                <v:line id="Straight Connector 11" o:spid="_x0000_s1046" style="position:absolute;visibility:visible;mso-wrap-style:square" from="21336,8382" to="25679,8382" o:connectortype="straight" o:gfxdata="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" strokecolor="black [3200]" strokeweight="1.5pt">
+                  <v:stroke joinstyle="miter"/>
+                </v:line>
+                <v:line id="Straight Connector 12" o:spid="_x0000_s1047" style="position:absolute;visibility:visible;mso-wrap-style:square" from="18440,1676" to="23393,1752" o:connectortype="straight" o:gfxdata="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" strokecolor="#5b9bd5 [3204]" strokeweight=".5pt">
+                  <v:stroke joinstyle="miter"/>
+                </v:line>
+                <v:line id="Straight Connector 13" o:spid="_x0000_s1048" style="position:absolute;visibility:visible;mso-wrap-style:square" from="23469,1905" to="23469,6477" o:connectortype="straight" o:gfxdata="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" strokecolor="#5b9bd5 [3204]" strokeweight=".5pt">
+                  <v:stroke joinstyle="miter"/>
+                </v:line>
+                <v:line id="Straight Connector 31" o:spid="_x0000_s1049" style="position:absolute;visibility:visible;mso-wrap-style:square" from="23698,8382" to="23850,13868" o:connectortype="straight" o:gfxdata="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" strokecolor="#5b9bd5 [3204]" strokeweight=".5pt">
+                  <v:stroke joinstyle="miter"/>
+                </v:line>
+                <v:line id="Straight Connector 34" o:spid="_x0000_s1050" style="position:absolute;visibility:visible;mso-wrap-style:square" from="23469,1676" to="32994,1752" o:connectortype="straight" o:gfxdata="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" strokecolor="#5b9bd5 [3204]" strokeweight=".5pt">
+                  <v:stroke joinstyle="miter"/>
+                </v:line>
+                <v:line id="Straight Connector 69" o:spid="_x0000_s1051" style="position:absolute;flip:x y;visibility:visible;mso-wrap-style:square" from="3657,13792" to="33375,13868" o:connectortype="straight" o:gfxdata="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" strokecolor="#5b9bd5 [3204]" strokeweight=".5pt">
+                  <v:stroke joinstyle="miter"/>
+                </v:line>
+                <v:shape id="Text Box 70" o:spid="_x0000_s1052" type="#_x0000_t202" style="position:absolute;top:152;width:5054;height:2972;visibility:visible;mso-wrap-style:none;v-text-anchor:top" o:gfxdata="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" fillcolor="white [3201]" strokeweight=".5pt">
+                  <v:textbox>
+                    <w:txbxContent>
+                      <w:p>
+                        <w:pPr>
+                          <w:rPr>
+                            <w:lang w:val="nl-NL"/>
+                          </w:rPr>
+                        </w:pPr>
+                        <w:r>
+                          <w:rPr>
+                            <w:lang w:val="nl-NL"/>
+                          </w:rPr>
+                          <w:t>PWM</w:t>
+                        </w:r>
+                      </w:p>
+                    </w:txbxContent>
+                  </v:textbox>
+                </v:shape>
+                <v:shape id="Text Box 73" o:spid="_x0000_s1053" type="#_x0000_t202" style="position:absolute;left:34442;width:4534;height:2971;visibility:visible;mso-wrap-style:none;v-text-anchor:top" o:gfxdata="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" fillcolor="white [3201]" strokeweight=".5pt">
+                  <v:textbox>
+                    <w:txbxContent>
+                      <w:p>
+                        <w:pPr>
+                          <w:rPr>
+                            <w:lang w:val="nl-NL"/>
+                          </w:rPr>
+                        </w:pPr>
+                        <w:r>
+                          <w:rPr>
+                            <w:lang w:val="nl-NL"/>
+                          </w:rPr>
+                          <w:t>0-5V</w:t>
+                        </w:r>
+                      </w:p>
+                    </w:txbxContent>
+                  </v:textbox>
+                </v:shape>
+                <v:shape id="Text Box 74" o:spid="_x0000_s1054" type="#_x0000_t202" style="position:absolute;left:152;top:12192;width:4540;height:2971;visibility:visible;mso-wrap-style:none;v-text-anchor:top" o:gfxdata="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" fillcolor="white [3201]" strokeweight=".5pt">
+                  <v:textbox>
+                    <w:txbxContent>
+                      <w:p>
+                        <w:pPr>
+                          <w:rPr>
+                            <w:lang w:val="nl-NL"/>
+                          </w:rPr>
+                        </w:pPr>
+                        <w:r>
+                          <w:rPr>
+                            <w:lang w:val="nl-NL"/>
+                          </w:rPr>
+                          <w:t>GND</w:t>
+                        </w:r>
+                      </w:p>
+                    </w:txbxContent>
+                  </v:textbox>
+                </v:shape>
+                <v:shape id="Text Box 75" o:spid="_x0000_s1055" type="#_x0000_t202" style="position:absolute;left:27355;top:5867;width:5493;height:2972;visibility:visible;mso-wrap-style:none;v-text-anchor:top" o:gfxdata="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" fillcolor="white [3201]" strokeweight=".5pt">
+                  <v:textbox>
+                    <w:txbxContent>
+                      <w:p>
+                        <w:pPr>
+                          <w:rPr>
+                            <w:lang w:val="nl-NL"/>
+                          </w:rPr>
+                        </w:pPr>
+                        <w:r>
+                          <w:rPr>
+                            <w:lang w:val="nl-NL"/>
+                          </w:rPr>
+                          <w:t xml:space="preserve">100 </w:t>
+                        </w:r>
+                        <w:proofErr w:type="spellStart"/>
+                        <w:r>
+                          <w:rPr>
+                            <w:lang w:val="nl-NL"/>
+                          </w:rPr>
+                          <w:t>nf</w:t>
+                        </w:r>
+                        <w:proofErr w:type="spellEnd"/>
+                      </w:p>
+                    </w:txbxContent>
+                  </v:textbox>
+                </v:shape>
+                <v:shape id="Text Box 76" o:spid="_x0000_s1056" type="#_x0000_t202" style="position:absolute;left:33528;top:12268;width:4540;height:2895;visibility:visible;mso-wrap-style:none;v-text-anchor:top" o:gfxdata="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" fillcolor="white [3201]" strokeweight=".5pt">
+                  <v:textbox>
+                    <w:txbxContent>
+                      <w:p>
+                        <w:pPr>
+                          <w:rPr>
+                            <w:lang w:val="nl-NL"/>
+                          </w:rPr>
+                        </w:pPr>
+                        <w:r>
+                          <w:rPr>
+                            <w:lang w:val="nl-NL"/>
+                          </w:rPr>
+                          <w:t>GND</w:t>
+                        </w:r>
+                      </w:p>
+                    </w:txbxContent>
+                  </v:textbox>
+                </v:shape>
+              </v:group>
+            </w:pict>
+          </mc:Fallback>
+        </mc:AlternateContent>
+      </w:r>
+    </w:p>
+    <w:p>
+      <w:pPr>
+        <w:rPr>
+          <w:lang w:val="nl-NL"/>
+        </w:rPr>
+      </w:pPr>
+    </w:p>
+    <w:p>
+      <w:pPr>
+        <w:rPr>
+          <w:lang w:val="nl-NL"/>
+        </w:rPr>
+      </w:pPr>
+    </w:p>
+    <w:p>
+      <w:pPr>
+        <w:rPr>
+          <w:lang w:val="nl-NL"/>
+        </w:rPr>
+      </w:pPr>
+    </w:p>
+    <w:p>
+      <w:pPr>
+        <w:rPr>
+          <w:lang w:val="nl-NL"/>
+        </w:rPr>
+      </w:pPr>
+    </w:p>
+    <w:p>
+      <w:pPr>
+        <w:rPr>
+          <w:lang w:val="nl-NL"/>
+        </w:rPr>
+      </w:pPr>
+    </w:p>
+    <w:p>
+      <w:pPr>
+        <w:rPr>
+          <w:lang w:val="nl-NL"/>
+        </w:rPr>
+      </w:pPr>
+    </w:p>
+    <w:p>
+      <w:pPr>
+        <w:rPr>
+          <w:lang w:val="nl-NL"/>
+        </w:rPr>
+      </w:pPr>
+    </w:p>
+    <w:p>
+      <w:pPr>
+        <w:rPr>
+          <w:lang w:val="nl-NL"/>
+        </w:rPr>
+      </w:pPr>
+    </w:p>
+    <w:p>
+      <w:pPr>
+        <w:rPr>
+          <w:lang w:val="nl-NL"/>
+        </w:rPr>
+      </w:pPr>
+    </w:p>
+    <w:p>
+      <w:pPr>
+        <w:rPr>
+          <w:lang w:val="nl-NL"/>
+        </w:rPr>
+      </w:pPr>
+      <w:r>
+        <w:rPr>
+          <w:lang w:val="nl-NL"/>
+        </w:rPr>
+        <w:t>Alles over PWM kun je hier lezen.</w:t>
+      </w:r>
+    </w:p>
+    <w:p>
+      <w:hyperlink r:id="rId28" w:history="1">
+        <w:proofErr w:type="spellStart"/>
+        <w:r>
+          <w:rPr>
+            <w:rStyle w:val="Hyperlink"/>
+            <w:lang w:val="nl-NL"/>
+          </w:rPr>
+          <w:t>Pulsbreedtemodu</w:t>
+        </w:r>
+        <w:r>
+          <w:rPr>
+            <w:rStyle w:val="Hyperlink"/>
+            <w:lang w:val="nl-NL"/>
+          </w:rPr>
+          <w:t>l</w:t>
+        </w:r>
+        <w:r>
+          <w:rPr>
+            <w:rStyle w:val="Hyperlink"/>
+            <w:lang w:val="nl-NL"/>
+          </w:rPr>
+          <w:t>atie</w:t>
+        </w:r>
+        <w:proofErr w:type="spellEnd"/>
+        <w:r>
+          <w:rPr>
+            <w:rStyle w:val="Hyperlink"/>
+            <w:lang w:val="nl-NL"/>
+          </w:rPr>
+          <w:t xml:space="preserve"> - Wikipedia</w:t>
+        </w:r>
+      </w:hyperlink>
+    </w:p>
+    <w:p>
+      <w:pPr>
+        <w:rPr>
+          <w:lang w:val="nl-NL"/>
+        </w:rPr>
+      </w:pPr>
+    </w:p>
+    <w:p>
+      <w:pPr>
         <w:rPr>
           <w:lang w:val="nl-NL"/>
         </w:rPr>
       </w:pPr>
     </w:p>
     <w:sectPr>
-      <w:headerReference w:type="default" r:id="rId27"/>
-      <w:footerReference w:type="default" r:id="rId28"/>
+      <w:headerReference w:type="default" r:id="rId29"/>
+      <w:footerReference w:type="default" r:id="rId30"/>
       <w:pgSz w:w="12240" w:h="15840"/>
       <w:pgMar w:top="1440" w:right="1440" w:bottom="1440" w:left="1440" w:header="720" w:footer="720" w:gutter="0"/>
       <w:cols w:space="720"/>
@@ -4296,15 +5317,32 @@
       </w:rPr>
       <w:t>Riekus Bennink  2023 (</w:t>
     </w:r>
-    <w:hyperlink r:id="rId1" w:history="1">
-      <w:r>
-        <w:rPr>
-          <w:rStyle w:val="Hyperlink"/>
-          <w:lang w:val="nl-NL"/>
-        </w:rPr>
-        <w:t>http://www.benninksoftware.nl</w:t>
-      </w:r>
-    </w:hyperlink>
+    <w:r>
+      <w:fldChar w:fldCharType="begin"/>
+    </w:r>
+    <w:r>
+      <w:rPr>
+        <w:lang w:val="nl-NL"/>
+      </w:rPr>
+      <w:instrText xml:space="preserve"> HYPERLINK "http://www.benninksoftware.nl" </w:instrText>
+    </w:r>
+    <w:r>
+      <w:fldChar w:fldCharType="separate"/>
+    </w:r>
+    <w:r>
+      <w:rPr>
+        <w:rStyle w:val="Hyperlink"/>
+        <w:lang w:val="nl-NL"/>
+      </w:rPr>
+      <w:t>http://www.benninksoftware.nl</w:t>
+    </w:r>
+    <w:r>
+      <w:rPr>
+        <w:rStyle w:val="Hyperlink"/>
+        <w:lang w:val="nl-NL"/>
+      </w:rPr>
+      <w:fldChar w:fldCharType="end"/>
+    </w:r>
     <w:r>
       <w:rPr>
         <w:lang w:val="nl-NL"/>
@@ -7724,6 +8762,142 @@
 </file>
 
 <file path=customXml/item1.xml><?xml version="1.0" encoding="utf-8"?>
+<p:properties xmlns:p="http://schemas.microsoft.com/office/2006/metadata/properties" xmlns:xsi="http://www.w3.org/2001/XMLSchema-instance" xmlns:pc="http://schemas.microsoft.com/office/infopath/2007/PartnerControls">
+  <documentManagement>
+    <LocLastLocAttemptVersionTypeLookup xmlns="4873beb7-5857-4685-be1f-d57550cc96cc" xsi:nil="true"/>
+    <MarketSpecific xmlns="4873beb7-5857-4685-be1f-d57550cc96cc">false</MarketSpecific>
+    <ApprovalStatus xmlns="4873beb7-5857-4685-be1f-d57550cc96cc">InProgress</ApprovalStatus>
+    <LocComments xmlns="4873beb7-5857-4685-be1f-d57550cc96cc" xsi:nil="true"/>
+    <DirectSourceMarket xmlns="4873beb7-5857-4685-be1f-d57550cc96cc" xsi:nil="true"/>
+    <LocPublishedLinkedAssetsLookup xmlns="4873beb7-5857-4685-be1f-d57550cc96cc" xsi:nil="true"/>
+    <ThumbnailAssetId xmlns="4873beb7-5857-4685-be1f-d57550cc96cc" xsi:nil="true"/>
+    <PrimaryImageGen xmlns="4873beb7-5857-4685-be1f-d57550cc96cc">true</PrimaryImageGen>
+    <LegacyData xmlns="4873beb7-5857-4685-be1f-d57550cc96cc" xsi:nil="true"/>
+    <LocNewPublishedVersionLookup xmlns="4873beb7-5857-4685-be1f-d57550cc96cc" xsi:nil="true"/>
+    <NumericId xmlns="4873beb7-5857-4685-be1f-d57550cc96cc">102787001</NumericId>
+    <TPFriendlyName xmlns="4873beb7-5857-4685-be1f-d57550cc96cc" xsi:nil="true"/>
+    <LocOverallPublishStatusLookup xmlns="4873beb7-5857-4685-be1f-d57550cc96cc" xsi:nil="true"/>
+    <LocRecommendedHandoff xmlns="4873beb7-5857-4685-be1f-d57550cc96cc" xsi:nil="true"/>
+    <BlockPublish xmlns="4873beb7-5857-4685-be1f-d57550cc96cc">false</BlockPublish>
+    <BusinessGroup xmlns="4873beb7-5857-4685-be1f-d57550cc96cc" xsi:nil="true"/>
+    <OpenTemplate xmlns="4873beb7-5857-4685-be1f-d57550cc96cc">true</OpenTemplate>
+    <SourceTitle xmlns="4873beb7-5857-4685-be1f-d57550cc96cc" xsi:nil="true"/>
+    <LocOverallLocStatusLookup xmlns="4873beb7-5857-4685-be1f-d57550cc96cc" xsi:nil="true"/>
+    <APEditor xmlns="4873beb7-5857-4685-be1f-d57550cc96cc">
+      <UserInfo>
+        <DisplayName/>
+        <AccountId xsi:nil="true"/>
+        <AccountType/>
+      </UserInfo>
+    </APEditor>
+    <UALocComments xmlns="4873beb7-5857-4685-be1f-d57550cc96cc" xsi:nil="true"/>
+    <IntlLangReviewDate xmlns="4873beb7-5857-4685-be1f-d57550cc96cc" xsi:nil="true"/>
+    <PublishStatusLookup xmlns="4873beb7-5857-4685-be1f-d57550cc96cc">
+      <Value>1343188</Value>
+    </PublishStatusLookup>
+    <ParentAssetId xmlns="4873beb7-5857-4685-be1f-d57550cc96cc" xsi:nil="true"/>
+    <FeatureTagsTaxHTField0 xmlns="4873beb7-5857-4685-be1f-d57550cc96cc">
+      <Terms xmlns="http://schemas.microsoft.com/office/infopath/2007/PartnerControls"/>
+    </FeatureTagsTaxHTField0>
+    <MachineTranslated xmlns="4873beb7-5857-4685-be1f-d57550cc96cc">false</MachineTranslated>
+    <Providers xmlns="4873beb7-5857-4685-be1f-d57550cc96cc" xsi:nil="true"/>
+    <OriginalSourceMarket xmlns="4873beb7-5857-4685-be1f-d57550cc96cc" xsi:nil="true"/>
+    <APDescription xmlns="4873beb7-5857-4685-be1f-d57550cc96cc" xsi:nil="true"/>
+    <ContentItem xmlns="4873beb7-5857-4685-be1f-d57550cc96cc" xsi:nil="true"/>
+    <ClipArtFilename xmlns="4873beb7-5857-4685-be1f-d57550cc96cc" xsi:nil="true"/>
+    <TPInstallLocation xmlns="4873beb7-5857-4685-be1f-d57550cc96cc" xsi:nil="true"/>
+    <TimesCloned xmlns="4873beb7-5857-4685-be1f-d57550cc96cc" xsi:nil="true"/>
+    <PublishTargets xmlns="4873beb7-5857-4685-be1f-d57550cc96cc">OfficeOnlineVNext</PublishTargets>
+    <AcquiredFrom xmlns="4873beb7-5857-4685-be1f-d57550cc96cc">Internal MS</AcquiredFrom>
+    <AssetStart xmlns="4873beb7-5857-4685-be1f-d57550cc96cc">2011-11-23T17:29:00+00:00</AssetStart>
+    <FriendlyTitle xmlns="4873beb7-5857-4685-be1f-d57550cc96cc" xsi:nil="true"/>
+    <Provider xmlns="4873beb7-5857-4685-be1f-d57550cc96cc" xsi:nil="true"/>
+    <LastHandOff xmlns="4873beb7-5857-4685-be1f-d57550cc96cc" xsi:nil="true"/>
+    <TPClientViewer xmlns="4873beb7-5857-4685-be1f-d57550cc96cc" xsi:nil="true"/>
+    <TemplateStatus xmlns="4873beb7-5857-4685-be1f-d57550cc96cc">Complete</TemplateStatus>
+    <Downloads xmlns="4873beb7-5857-4685-be1f-d57550cc96cc">0</Downloads>
+    <OOCacheId xmlns="4873beb7-5857-4685-be1f-d57550cc96cc" xsi:nil="true"/>
+    <IsDeleted xmlns="4873beb7-5857-4685-be1f-d57550cc96cc">false</IsDeleted>
+    <LocPublishedDependentAssetsLookup xmlns="4873beb7-5857-4685-be1f-d57550cc96cc" xsi:nil="true"/>
+    <AssetExpire xmlns="4873beb7-5857-4685-be1f-d57550cc96cc">2029-05-12T07:00:00+00:00</AssetExpire>
+    <CSXSubmissionMarket xmlns="4873beb7-5857-4685-be1f-d57550cc96cc" xsi:nil="true"/>
+    <DSATActionTaken xmlns="4873beb7-5857-4685-be1f-d57550cc96cc" xsi:nil="true"/>
+    <SubmitterId xmlns="4873beb7-5857-4685-be1f-d57550cc96cc" xsi:nil="true"/>
+    <EditorialTags xmlns="4873beb7-5857-4685-be1f-d57550cc96cc" xsi:nil="true"/>
+    <TPExecutable xmlns="4873beb7-5857-4685-be1f-d57550cc96cc" xsi:nil="true"/>
+    <CSXSubmissionDate xmlns="4873beb7-5857-4685-be1f-d57550cc96cc" xsi:nil="true"/>
+    <CSXUpdate xmlns="4873beb7-5857-4685-be1f-d57550cc96cc">false</CSXUpdate>
+    <AssetType xmlns="4873beb7-5857-4685-be1f-d57550cc96cc">TP</AssetType>
+    <ApprovalLog xmlns="4873beb7-5857-4685-be1f-d57550cc96cc" xsi:nil="true"/>
+    <BugNumber xmlns="4873beb7-5857-4685-be1f-d57550cc96cc" xsi:nil="true"/>
+    <OriginAsset xmlns="4873beb7-5857-4685-be1f-d57550cc96cc" xsi:nil="true"/>
+    <TPComponent xmlns="4873beb7-5857-4685-be1f-d57550cc96cc" xsi:nil="true"/>
+    <Milestone xmlns="4873beb7-5857-4685-be1f-d57550cc96cc" xsi:nil="true"/>
+    <RecommendationsModifier xmlns="4873beb7-5857-4685-be1f-d57550cc96cc" xsi:nil="true"/>
+    <AssetId xmlns="4873beb7-5857-4685-be1f-d57550cc96cc">TP102787001</AssetId>
+    <PolicheckWords xmlns="4873beb7-5857-4685-be1f-d57550cc96cc" xsi:nil="true"/>
+    <TPLaunchHelpLink xmlns="4873beb7-5857-4685-be1f-d57550cc96cc" xsi:nil="true"/>
+    <IntlLocPriority xmlns="4873beb7-5857-4685-be1f-d57550cc96cc" xsi:nil="true"/>
+    <TPApplication xmlns="4873beb7-5857-4685-be1f-d57550cc96cc" xsi:nil="true"/>
+    <IntlLangReviewer xmlns="4873beb7-5857-4685-be1f-d57550cc96cc" xsi:nil="true"/>
+    <HandoffToMSDN xmlns="4873beb7-5857-4685-be1f-d57550cc96cc" xsi:nil="true"/>
+    <PlannedPubDate xmlns="4873beb7-5857-4685-be1f-d57550cc96cc" xsi:nil="true"/>
+    <CrawlForDependencies xmlns="4873beb7-5857-4685-be1f-d57550cc96cc">false</CrawlForDependencies>
+    <LocLastLocAttemptVersionLookup xmlns="4873beb7-5857-4685-be1f-d57550cc96cc">693888</LocLastLocAttemptVersionLookup>
+    <LocProcessedForHandoffsLookup xmlns="4873beb7-5857-4685-be1f-d57550cc96cc" xsi:nil="true"/>
+    <TrustLevel xmlns="4873beb7-5857-4685-be1f-d57550cc96cc">1 Microsoft Managed Content</TrustLevel>
+    <CampaignTagsTaxHTField0 xmlns="4873beb7-5857-4685-be1f-d57550cc96cc">
+      <Terms xmlns="http://schemas.microsoft.com/office/infopath/2007/PartnerControls"/>
+    </CampaignTagsTaxHTField0>
+    <TPNamespace xmlns="4873beb7-5857-4685-be1f-d57550cc96cc" xsi:nil="true"/>
+    <LocOverallPreviewStatusLookup xmlns="4873beb7-5857-4685-be1f-d57550cc96cc" xsi:nil="true"/>
+    <TaxCatchAll xmlns="4873beb7-5857-4685-be1f-d57550cc96cc"/>
+    <IsSearchable xmlns="4873beb7-5857-4685-be1f-d57550cc96cc">false</IsSearchable>
+    <TemplateTemplateType xmlns="4873beb7-5857-4685-be1f-d57550cc96cc">Word Document Template</TemplateTemplateType>
+    <Markets xmlns="4873beb7-5857-4685-be1f-d57550cc96cc"/>
+    <IntlLangReview xmlns="4873beb7-5857-4685-be1f-d57550cc96cc" xsi:nil="true"/>
+    <UAProjectedTotalWords xmlns="4873beb7-5857-4685-be1f-d57550cc96cc" xsi:nil="true"/>
+    <OutputCachingOn xmlns="4873beb7-5857-4685-be1f-d57550cc96cc">false</OutputCachingOn>
+    <AverageRating xmlns="4873beb7-5857-4685-be1f-d57550cc96cc" xsi:nil="true"/>
+    <LocMarketGroupTiers2 xmlns="4873beb7-5857-4685-be1f-d57550cc96cc" xsi:nil="true"/>
+    <APAuthor xmlns="4873beb7-5857-4685-be1f-d57550cc96cc">
+      <UserInfo>
+        <DisplayName>REDMOND\v-namall</DisplayName>
+        <AccountId>978</AccountId>
+        <AccountType/>
+      </UserInfo>
+    </APAuthor>
+    <TPCommandLine xmlns="4873beb7-5857-4685-be1f-d57550cc96cc" xsi:nil="true"/>
+    <LocManualTestRequired xmlns="4873beb7-5857-4685-be1f-d57550cc96cc">false</LocManualTestRequired>
+    <TPAppVersion xmlns="4873beb7-5857-4685-be1f-d57550cc96cc" xsi:nil="true"/>
+    <EditorialStatus xmlns="4873beb7-5857-4685-be1f-d57550cc96cc">Complete</EditorialStatus>
+    <LocProcessedForMarketsLookup xmlns="4873beb7-5857-4685-be1f-d57550cc96cc" xsi:nil="true"/>
+    <LastModifiedDateTime xmlns="4873beb7-5857-4685-be1f-d57550cc96cc" xsi:nil="true"/>
+    <TPLaunchHelpLinkType xmlns="4873beb7-5857-4685-be1f-d57550cc96cc">Template</TPLaunchHelpLinkType>
+    <ScenarioTagsTaxHTField0 xmlns="4873beb7-5857-4685-be1f-d57550cc96cc">
+      <Terms xmlns="http://schemas.microsoft.com/office/infopath/2007/PartnerControls"/>
+    </ScenarioTagsTaxHTField0>
+    <OriginalRelease xmlns="4873beb7-5857-4685-be1f-d57550cc96cc">14</OriginalRelease>
+    <LocalizationTagsTaxHTField0 xmlns="4873beb7-5857-4685-be1f-d57550cc96cc">
+      <Terms xmlns="http://schemas.microsoft.com/office/infopath/2007/PartnerControls"/>
+    </LocalizationTagsTaxHTField0>
+    <Manager xmlns="4873beb7-5857-4685-be1f-d57550cc96cc" xsi:nil="true"/>
+    <UALocRecommendation xmlns="4873beb7-5857-4685-be1f-d57550cc96cc">Localize</UALocRecommendation>
+    <LocOverallHandbackStatusLookup xmlns="4873beb7-5857-4685-be1f-d57550cc96cc" xsi:nil="true"/>
+    <ArtSampleDocs xmlns="4873beb7-5857-4685-be1f-d57550cc96cc" xsi:nil="true"/>
+    <UACurrentWords xmlns="4873beb7-5857-4685-be1f-d57550cc96cc" xsi:nil="true"/>
+    <ShowIn xmlns="4873beb7-5857-4685-be1f-d57550cc96cc">Show everywhere</ShowIn>
+    <CSXHash xmlns="4873beb7-5857-4685-be1f-d57550cc96cc" xsi:nil="true"/>
+    <VoteCount xmlns="4873beb7-5857-4685-be1f-d57550cc96cc" xsi:nil="true"/>
+    <InternalTagsTaxHTField0 xmlns="4873beb7-5857-4685-be1f-d57550cc96cc">
+      <Terms xmlns="http://schemas.microsoft.com/office/infopath/2007/PartnerControls"/>
+    </InternalTagsTaxHTField0>
+    <UANotes xmlns="4873beb7-5857-4685-be1f-d57550cc96cc" xsi:nil="true"/>
+  </documentManagement>
+</p:properties>
+</file>
+
+<file path=customXml/item2.xml><?xml version="1.0" encoding="utf-8"?>
 <ct:contentTypeSchema xmlns:ct="http://schemas.microsoft.com/office/2006/metadata/contentType" xmlns:ma="http://schemas.microsoft.com/office/2006/metadata/properties/metaAttributes" ct:_="" ma:_="" ma:contentTypeName="TemplateFile" ma:contentTypeID="0x0101006EDDDB5EE6D98C44930B742096920B300400F5B6D36B3EF94B4E9A635CDF2A18F5B8" ma:contentTypeVersion="72" ma:contentTypeDescription="Create a new document." ma:contentTypeScope="" ma:versionID="a23e56308344d904b51738559c3d67c9">
   <xsd:schema xmlns:xsd="http://www.w3.org/2001/XMLSchema" xmlns:xs="http://www.w3.org/2001/XMLSchema" xmlns:p="http://schemas.microsoft.com/office/2006/metadata/properties" xmlns:ns2="4873beb7-5857-4685-be1f-d57550cc96cc" targetNamespace="http://schemas.microsoft.com/office/2006/metadata/properties" ma:root="true" ma:fieldsID="cd0908cc4600e77bf5da051303e00c8d" ns2:_="">
     <xsd:import namespace="4873beb7-5857-4685-be1f-d57550cc96cc"/>
@@ -8763,142 +9937,6 @@
 </ct:contentTypeSchema>
 </file>
 
-<file path=customXml/item2.xml><?xml version="1.0" encoding="utf-8"?>
-<p:properties xmlns:p="http://schemas.microsoft.com/office/2006/metadata/properties" xmlns:xsi="http://www.w3.org/2001/XMLSchema-instance" xmlns:pc="http://schemas.microsoft.com/office/infopath/2007/PartnerControls">
-  <documentManagement>
-    <LocLastLocAttemptVersionTypeLookup xmlns="4873beb7-5857-4685-be1f-d57550cc96cc" xsi:nil="true"/>
-    <MarketSpecific xmlns="4873beb7-5857-4685-be1f-d57550cc96cc">false</MarketSpecific>
-    <ApprovalStatus xmlns="4873beb7-5857-4685-be1f-d57550cc96cc">InProgress</ApprovalStatus>
-    <LocComments xmlns="4873beb7-5857-4685-be1f-d57550cc96cc" xsi:nil="true"/>
-    <DirectSourceMarket xmlns="4873beb7-5857-4685-be1f-d57550cc96cc" xsi:nil="true"/>
-    <LocPublishedLinkedAssetsLookup xmlns="4873beb7-5857-4685-be1f-d57550cc96cc" xsi:nil="true"/>
-    <ThumbnailAssetId xmlns="4873beb7-5857-4685-be1f-d57550cc96cc" xsi:nil="true"/>
-    <PrimaryImageGen xmlns="4873beb7-5857-4685-be1f-d57550cc96cc">true</PrimaryImageGen>
-    <LegacyData xmlns="4873beb7-5857-4685-be1f-d57550cc96cc" xsi:nil="true"/>
-    <LocNewPublishedVersionLookup xmlns="4873beb7-5857-4685-be1f-d57550cc96cc" xsi:nil="true"/>
-    <NumericId xmlns="4873beb7-5857-4685-be1f-d57550cc96cc">102787001</NumericId>
-    <TPFriendlyName xmlns="4873beb7-5857-4685-be1f-d57550cc96cc" xsi:nil="true"/>
-    <LocOverallPublishStatusLookup xmlns="4873beb7-5857-4685-be1f-d57550cc96cc" xsi:nil="true"/>
-    <LocRecommendedHandoff xmlns="4873beb7-5857-4685-be1f-d57550cc96cc" xsi:nil="true"/>
-    <BlockPublish xmlns="4873beb7-5857-4685-be1f-d57550cc96cc">false</BlockPublish>
-    <BusinessGroup xmlns="4873beb7-5857-4685-be1f-d57550cc96cc" xsi:nil="true"/>
-    <OpenTemplate xmlns="4873beb7-5857-4685-be1f-d57550cc96cc">true</OpenTemplate>
-    <SourceTitle xmlns="4873beb7-5857-4685-be1f-d57550cc96cc" xsi:nil="true"/>
-    <LocOverallLocStatusLookup xmlns="4873beb7-5857-4685-be1f-d57550cc96cc" xsi:nil="true"/>
-    <APEditor xmlns="4873beb7-5857-4685-be1f-d57550cc96cc">
-      <UserInfo>
-        <DisplayName/>
-        <AccountId xsi:nil="true"/>
-        <AccountType/>
-      </UserInfo>
-    </APEditor>
-    <UALocComments xmlns="4873beb7-5857-4685-be1f-d57550cc96cc" xsi:nil="true"/>
-    <IntlLangReviewDate xmlns="4873beb7-5857-4685-be1f-d57550cc96cc" xsi:nil="true"/>
-    <PublishStatusLookup xmlns="4873beb7-5857-4685-be1f-d57550cc96cc">
-      <Value>1343188</Value>
-    </PublishStatusLookup>
-    <ParentAssetId xmlns="4873beb7-5857-4685-be1f-d57550cc96cc" xsi:nil="true"/>
-    <FeatureTagsTaxHTField0 xmlns="4873beb7-5857-4685-be1f-d57550cc96cc">
-      <Terms xmlns="http://schemas.microsoft.com/office/infopath/2007/PartnerControls"/>
-    </FeatureTagsTaxHTField0>
-    <MachineTranslated xmlns="4873beb7-5857-4685-be1f-d57550cc96cc">false</MachineTranslated>
-    <Providers xmlns="4873beb7-5857-4685-be1f-d57550cc96cc" xsi:nil="true"/>
-    <OriginalSourceMarket xmlns="4873beb7-5857-4685-be1f-d57550cc96cc" xsi:nil="true"/>
-    <APDescription xmlns="4873beb7-5857-4685-be1f-d57550cc96cc" xsi:nil="true"/>
-    <ContentItem xmlns="4873beb7-5857-4685-be1f-d57550cc96cc" xsi:nil="true"/>
-    <ClipArtFilename xmlns="4873beb7-5857-4685-be1f-d57550cc96cc" xsi:nil="true"/>
-    <TPInstallLocation xmlns="4873beb7-5857-4685-be1f-d57550cc96cc" xsi:nil="true"/>
-    <TimesCloned xmlns="4873beb7-5857-4685-be1f-d57550cc96cc" xsi:nil="true"/>
-    <PublishTargets xmlns="4873beb7-5857-4685-be1f-d57550cc96cc">OfficeOnlineVNext</PublishTargets>
-    <AcquiredFrom xmlns="4873beb7-5857-4685-be1f-d57550cc96cc">Internal MS</AcquiredFrom>
-    <AssetStart xmlns="4873beb7-5857-4685-be1f-d57550cc96cc">2011-11-23T17:29:00+00:00</AssetStart>
-    <FriendlyTitle xmlns="4873beb7-5857-4685-be1f-d57550cc96cc" xsi:nil="true"/>
-    <Provider xmlns="4873beb7-5857-4685-be1f-d57550cc96cc" xsi:nil="true"/>
-    <LastHandOff xmlns="4873beb7-5857-4685-be1f-d57550cc96cc" xsi:nil="true"/>
-    <TPClientViewer xmlns="4873beb7-5857-4685-be1f-d57550cc96cc" xsi:nil="true"/>
-    <TemplateStatus xmlns="4873beb7-5857-4685-be1f-d57550cc96cc">Complete</TemplateStatus>
-    <Downloads xmlns="4873beb7-5857-4685-be1f-d57550cc96cc">0</Downloads>
-    <OOCacheId xmlns="4873beb7-5857-4685-be1f-d57550cc96cc" xsi:nil="true"/>
-    <IsDeleted xmlns="4873beb7-5857-4685-be1f-d57550cc96cc">false</IsDeleted>
-    <LocPublishedDependentAssetsLookup xmlns="4873beb7-5857-4685-be1f-d57550cc96cc" xsi:nil="true"/>
-    <AssetExpire xmlns="4873beb7-5857-4685-be1f-d57550cc96cc">2029-05-12T07:00:00+00:00</AssetExpire>
-    <CSXSubmissionMarket xmlns="4873beb7-5857-4685-be1f-d57550cc96cc" xsi:nil="true"/>
-    <DSATActionTaken xmlns="4873beb7-5857-4685-be1f-d57550cc96cc" xsi:nil="true"/>
-    <SubmitterId xmlns="4873beb7-5857-4685-be1f-d57550cc96cc" xsi:nil="true"/>
-    <EditorialTags xmlns="4873beb7-5857-4685-be1f-d57550cc96cc" xsi:nil="true"/>
-    <TPExecutable xmlns="4873beb7-5857-4685-be1f-d57550cc96cc" xsi:nil="true"/>
-    <CSXSubmissionDate xmlns="4873beb7-5857-4685-be1f-d57550cc96cc" xsi:nil="true"/>
-    <CSXUpdate xmlns="4873beb7-5857-4685-be1f-d57550cc96cc">false</CSXUpdate>
-    <AssetType xmlns="4873beb7-5857-4685-be1f-d57550cc96cc">TP</AssetType>
-    <ApprovalLog xmlns="4873beb7-5857-4685-be1f-d57550cc96cc" xsi:nil="true"/>
-    <BugNumber xmlns="4873beb7-5857-4685-be1f-d57550cc96cc" xsi:nil="true"/>
-    <OriginAsset xmlns="4873beb7-5857-4685-be1f-d57550cc96cc" xsi:nil="true"/>
-    <TPComponent xmlns="4873beb7-5857-4685-be1f-d57550cc96cc" xsi:nil="true"/>
-    <Milestone xmlns="4873beb7-5857-4685-be1f-d57550cc96cc" xsi:nil="true"/>
-    <RecommendationsModifier xmlns="4873beb7-5857-4685-be1f-d57550cc96cc" xsi:nil="true"/>
-    <AssetId xmlns="4873beb7-5857-4685-be1f-d57550cc96cc">TP102787001</AssetId>
-    <PolicheckWords xmlns="4873beb7-5857-4685-be1f-d57550cc96cc" xsi:nil="true"/>
-    <TPLaunchHelpLink xmlns="4873beb7-5857-4685-be1f-d57550cc96cc" xsi:nil="true"/>
-    <IntlLocPriority xmlns="4873beb7-5857-4685-be1f-d57550cc96cc" xsi:nil="true"/>
-    <TPApplication xmlns="4873beb7-5857-4685-be1f-d57550cc96cc" xsi:nil="true"/>
-    <IntlLangReviewer xmlns="4873beb7-5857-4685-be1f-d57550cc96cc" xsi:nil="true"/>
-    <HandoffToMSDN xmlns="4873beb7-5857-4685-be1f-d57550cc96cc" xsi:nil="true"/>
-    <PlannedPubDate xmlns="4873beb7-5857-4685-be1f-d57550cc96cc" xsi:nil="true"/>
-    <CrawlForDependencies xmlns="4873beb7-5857-4685-be1f-d57550cc96cc">false</CrawlForDependencies>
-    <LocLastLocAttemptVersionLookup xmlns="4873beb7-5857-4685-be1f-d57550cc96cc">693888</LocLastLocAttemptVersionLookup>
-    <LocProcessedForHandoffsLookup xmlns="4873beb7-5857-4685-be1f-d57550cc96cc" xsi:nil="true"/>
-    <TrustLevel xmlns="4873beb7-5857-4685-be1f-d57550cc96cc">1 Microsoft Managed Content</TrustLevel>
-    <CampaignTagsTaxHTField0 xmlns="4873beb7-5857-4685-be1f-d57550cc96cc">
-      <Terms xmlns="http://schemas.microsoft.com/office/infopath/2007/PartnerControls"/>
-    </CampaignTagsTaxHTField0>
-    <TPNamespace xmlns="4873beb7-5857-4685-be1f-d57550cc96cc" xsi:nil="true"/>
-    <LocOverallPreviewStatusLookup xmlns="4873beb7-5857-4685-be1f-d57550cc96cc" xsi:nil="true"/>
-    <TaxCatchAll xmlns="4873beb7-5857-4685-be1f-d57550cc96cc"/>
-    <IsSearchable xmlns="4873beb7-5857-4685-be1f-d57550cc96cc">false</IsSearchable>
-    <TemplateTemplateType xmlns="4873beb7-5857-4685-be1f-d57550cc96cc">Word Document Template</TemplateTemplateType>
-    <Markets xmlns="4873beb7-5857-4685-be1f-d57550cc96cc"/>
-    <IntlLangReview xmlns="4873beb7-5857-4685-be1f-d57550cc96cc" xsi:nil="true"/>
-    <UAProjectedTotalWords xmlns="4873beb7-5857-4685-be1f-d57550cc96cc" xsi:nil="true"/>
-    <OutputCachingOn xmlns="4873beb7-5857-4685-be1f-d57550cc96cc">false</OutputCachingOn>
-    <AverageRating xmlns="4873beb7-5857-4685-be1f-d57550cc96cc" xsi:nil="true"/>
-    <LocMarketGroupTiers2 xmlns="4873beb7-5857-4685-be1f-d57550cc96cc" xsi:nil="true"/>
-    <APAuthor xmlns="4873beb7-5857-4685-be1f-d57550cc96cc">
-      <UserInfo>
-        <DisplayName>REDMOND\v-namall</DisplayName>
-        <AccountId>978</AccountId>
-        <AccountType/>
-      </UserInfo>
-    </APAuthor>
-    <TPCommandLine xmlns="4873beb7-5857-4685-be1f-d57550cc96cc" xsi:nil="true"/>
-    <LocManualTestRequired xmlns="4873beb7-5857-4685-be1f-d57550cc96cc">false</LocManualTestRequired>
-    <TPAppVersion xmlns="4873beb7-5857-4685-be1f-d57550cc96cc" xsi:nil="true"/>
-    <EditorialStatus xmlns="4873beb7-5857-4685-be1f-d57550cc96cc">Complete</EditorialStatus>
-    <LocProcessedForMarketsLookup xmlns="4873beb7-5857-4685-be1f-d57550cc96cc" xsi:nil="true"/>
-    <LastModifiedDateTime xmlns="4873beb7-5857-4685-be1f-d57550cc96cc" xsi:nil="true"/>
-    <TPLaunchHelpLinkType xmlns="4873beb7-5857-4685-be1f-d57550cc96cc">Template</TPLaunchHelpLinkType>
-    <ScenarioTagsTaxHTField0 xmlns="4873beb7-5857-4685-be1f-d57550cc96cc">
-      <Terms xmlns="http://schemas.microsoft.com/office/infopath/2007/PartnerControls"/>
-    </ScenarioTagsTaxHTField0>
-    <OriginalRelease xmlns="4873beb7-5857-4685-be1f-d57550cc96cc">14</OriginalRelease>
-    <LocalizationTagsTaxHTField0 xmlns="4873beb7-5857-4685-be1f-d57550cc96cc">
-      <Terms xmlns="http://schemas.microsoft.com/office/infopath/2007/PartnerControls"/>
-    </LocalizationTagsTaxHTField0>
-    <Manager xmlns="4873beb7-5857-4685-be1f-d57550cc96cc" xsi:nil="true"/>
-    <UALocRecommendation xmlns="4873beb7-5857-4685-be1f-d57550cc96cc">Localize</UALocRecommendation>
-    <LocOverallHandbackStatusLookup xmlns="4873beb7-5857-4685-be1f-d57550cc96cc" xsi:nil="true"/>
-    <ArtSampleDocs xmlns="4873beb7-5857-4685-be1f-d57550cc96cc" xsi:nil="true"/>
-    <UACurrentWords xmlns="4873beb7-5857-4685-be1f-d57550cc96cc" xsi:nil="true"/>
-    <ShowIn xmlns="4873beb7-5857-4685-be1f-d57550cc96cc">Show everywhere</ShowIn>
-    <CSXHash xmlns="4873beb7-5857-4685-be1f-d57550cc96cc" xsi:nil="true"/>
-    <VoteCount xmlns="4873beb7-5857-4685-be1f-d57550cc96cc" xsi:nil="true"/>
-    <InternalTagsTaxHTField0 xmlns="4873beb7-5857-4685-be1f-d57550cc96cc">
-      <Terms xmlns="http://schemas.microsoft.com/office/infopath/2007/PartnerControls"/>
-    </InternalTagsTaxHTField0>
-    <UANotes xmlns="4873beb7-5857-4685-be1f-d57550cc96cc" xsi:nil="true"/>
-  </documentManagement>
-</p:properties>
-</file>
-
 <file path=customXml/item3.xml><?xml version="1.0" encoding="utf-8"?>
 <?mso-contentType ?>
 <FormTemplates xmlns="http://schemas.microsoft.com/sharepoint/v3/contenttype/forms">
@@ -8909,6 +9947,16 @@
 </file>
 
 <file path=customXml/itemProps1.xml><?xml version="1.0" encoding="utf-8"?>
+<ds:datastoreItem xmlns:ds="http://schemas.openxmlformats.org/officeDocument/2006/customXml" ds:itemID="{7FBDB1CC-CEFB-4E46-8174-1F0AA0D30B24}">
+  <ds:schemaRefs>
+    <ds:schemaRef ds:uri="http://schemas.microsoft.com/office/2006/metadata/properties"/>
+    <ds:schemaRef ds:uri="http://schemas.microsoft.com/office/infopath/2007/PartnerControls"/>
+    <ds:schemaRef ds:uri="4873beb7-5857-4685-be1f-d57550cc96cc"/>
+  </ds:schemaRefs>
+</ds:datastoreItem>
+</file>
+
+<file path=customXml/itemProps2.xml><?xml version="1.0" encoding="utf-8"?>
 <ds:datastoreItem xmlns:ds="http://schemas.openxmlformats.org/officeDocument/2006/customXml" ds:itemID="{4B3A7E92-E05A-4924-9E8A-9F6659E5855B}">
   <ds:schemaRefs>
     <ds:schemaRef ds:uri="http://schemas.microsoft.com/office/2006/metadata/contentType"/>
@@ -8926,16 +9974,6 @@
 </ds:datastoreItem>
 </file>
 
-<file path=customXml/itemProps2.xml><?xml version="1.0" encoding="utf-8"?>
-<ds:datastoreItem xmlns:ds="http://schemas.openxmlformats.org/officeDocument/2006/customXml" ds:itemID="{7FBDB1CC-CEFB-4E46-8174-1F0AA0D30B24}">
-  <ds:schemaRefs>
-    <ds:schemaRef ds:uri="http://schemas.microsoft.com/office/2006/metadata/properties"/>
-    <ds:schemaRef ds:uri="http://schemas.microsoft.com/office/infopath/2007/PartnerControls"/>
-    <ds:schemaRef ds:uri="4873beb7-5857-4685-be1f-d57550cc96cc"/>
-  </ds:schemaRefs>
-</ds:datastoreItem>
-</file>
-
 <file path=customXml/itemProps3.xml><?xml version="1.0" encoding="utf-8"?>
 <ds:datastoreItem xmlns:ds="http://schemas.openxmlformats.org/officeDocument/2006/customXml" ds:itemID="{C01C3C56-10DB-49F7-B061-44D8728D078A}">
   <ds:schemaRefs>

</xml_diff>